<commit_message>
updated using R commands
</commit_message>
<xml_diff>
--- a/Reading, tweaking and using R commands.docx
+++ b/Reading, tweaking and using R commands.docx
@@ -18,10 +18,7 @@
         <w:t>31/10/2018</w:t>
       </w:r>
     </w:p>
-    <w:p>
-      <w:bookmarkStart w:id="0" w:name="_GoBack"/>
-      <w:bookmarkEnd w:id="0"/>
-    </w:p>
+    <w:p/>
     <w:p>
       <w:pPr>
         <w:pStyle w:val="TOC2"/>
@@ -409,7 +406,14 @@
             <w:rStyle w:val="Hyperlink"/>
             <w:noProof/>
           </w:rPr>
-          <w:t>Using R-Instat’s calculator: a “halfway” dialogue</w:t>
+          <w:t xml:space="preserve">Using R-Instat’s calculator: a “halfway” </w:t>
+        </w:r>
+        <w:r>
+          <w:rPr>
+            <w:rStyle w:val="Hyperlink"/>
+            <w:noProof/>
+          </w:rPr>
+          <w:t>dialog</w:t>
         </w:r>
         <w:r>
           <w:rPr>
@@ -814,11 +818,11 @@
       <w:pPr>
         <w:pStyle w:val="Heading2"/>
       </w:pPr>
-      <w:bookmarkStart w:id="1" w:name="_Toc528959383"/>
+      <w:bookmarkStart w:id="0" w:name="_Toc528959383"/>
       <w:r>
         <w:t>Introduction</w:t>
       </w:r>
-      <w:bookmarkEnd w:id="1"/>
+      <w:bookmarkEnd w:id="0"/>
     </w:p>
     <w:p>
       <w:r>
@@ -841,13 +845,19 @@
     </w:p>
     <w:p>
       <w:r>
-        <w:t xml:space="preserve">With many languages, including R, it is easier to read than </w:t>
+        <w:t xml:space="preserve">With many languages, including R, </w:t>
+      </w:r>
+      <w:r>
+        <w:t xml:space="preserve">for a beginner </w:t>
+      </w:r>
+      <w:r>
+        <w:t xml:space="preserve">it is easier to read than </w:t>
       </w:r>
       <w:r>
         <w:t xml:space="preserve">it is </w:t>
       </w:r>
       <w:r>
-        <w:t xml:space="preserve">to write.  Being able to read some R is useful.  It also opens the door to being able to adapt, (or tweak!) the </w:t>
+        <w:t xml:space="preserve">to write.  Being able to read some R is useful.  It also opens the door to being able to adapt, (or tweak!) </w:t>
       </w:r>
       <w:r>
         <w:t xml:space="preserve">R </w:t>
@@ -886,14 +896,14 @@
       <w:pPr>
         <w:pStyle w:val="Heading2"/>
       </w:pPr>
-      <w:bookmarkStart w:id="2" w:name="_Toc528959384"/>
+      <w:bookmarkStart w:id="1" w:name="_Toc528959384"/>
       <w:r>
         <w:t>Looking at commands</w:t>
       </w:r>
       <w:r>
         <w:t xml:space="preserve"> and tweaking them</w:t>
       </w:r>
-      <w:bookmarkEnd w:id="2"/>
+      <w:bookmarkEnd w:id="1"/>
     </w:p>
     <w:p>
       <w:r>
@@ -925,21 +935,7 @@
         <w:rPr>
           <w:rStyle w:val="Command"/>
         </w:rPr>
-        <w:t xml:space="preserve">File &gt; Open </w:t>
-      </w:r>
-      <w:proofErr w:type="gramStart"/>
-      <w:r>
-        <w:rPr>
-          <w:rStyle w:val="Command"/>
-        </w:rPr>
-        <w:t>From</w:t>
-      </w:r>
-      <w:proofErr w:type="gramEnd"/>
-      <w:r>
-        <w:rPr>
-          <w:rStyle w:val="Command"/>
-        </w:rPr>
-        <w:t xml:space="preserve"> Library</w:t>
+        <w:t>File &gt; Open From Library</w:t>
       </w:r>
       <w:r>
         <w:rPr>
@@ -1480,7 +1476,6 @@
           <w:lang w:val="en-US"/>
         </w:rPr>
       </w:pPr>
-      <w:proofErr w:type="gramStart"/>
       <w:r>
         <w:rPr>
           <w:rStyle w:val="Command"/>
@@ -1495,18 +1490,7 @@
           <w:szCs w:val="16"/>
           <w:lang w:val="en-US"/>
         </w:rPr>
-        <w:t>(</w:t>
-      </w:r>
-      <w:proofErr w:type="gramEnd"/>
-      <w:r>
-        <w:rPr>
-          <w:rFonts w:ascii="Microsoft Sans Serif" w:eastAsia="Times New Roman" w:hAnsi="Microsoft Sans Serif" w:cs="Microsoft Sans Serif"/>
-          <w:color w:val="000000"/>
-          <w:sz w:val="18"/>
-          <w:szCs w:val="16"/>
-          <w:lang w:val="en-US"/>
-        </w:rPr>
-        <w:t>title="diamonds", x=</w:t>
+        <w:t>(title="diamonds", x=</w:t>
       </w:r>
       <w:proofErr w:type="spellStart"/>
       <w:r>
@@ -1802,7 +1786,13 @@
         <w:t xml:space="preserve">use </w:t>
       </w:r>
       <w:r>
-        <w:t>a dialogue:</w:t>
+        <w:t>a dialo</w:t>
+      </w:r>
+      <w:r>
+        <w:t>g</w:t>
+      </w:r>
+      <w:r>
+        <w:t>:</w:t>
       </w:r>
     </w:p>
     <w:p>
@@ -1986,7 +1976,7 @@
         <w:t>,</w:t>
       </w:r>
       <w:r>
-        <w:t xml:space="preserve"> is also shown in the output window.  This dialogue has used the </w:t>
+        <w:t xml:space="preserve"> is also shown in the output window.  This dialog has used the </w:t>
       </w:r>
       <w:r>
         <w:rPr>
@@ -2020,13 +2010,19 @@
         <w:t>Return</w:t>
       </w:r>
       <w:r>
-        <w:t xml:space="preserve"> to this last dialogue, i.e. </w:t>
+        <w:t xml:space="preserve"> to this last </w:t>
+      </w:r>
+      <w:r>
+        <w:t>dialog</w:t>
+      </w:r>
+      <w:r>
+        <w:t xml:space="preserve">, i.e. </w:t>
       </w:r>
       <w:r>
         <w:t xml:space="preserve">to </w:t>
       </w:r>
       <w:r>
-        <w:t xml:space="preserve">the dialogue in </w:t>
+        <w:t xml:space="preserve">the dialog in </w:t>
       </w:r>
       <w:r>
         <w:t xml:space="preserve">Fig. </w:t>
@@ -2058,7 +2054,10 @@
         <w:t xml:space="preserve"> button</w:t>
       </w:r>
       <w:r>
-        <w:t xml:space="preserve"> at the bottom of the dialogue</w:t>
+        <w:t xml:space="preserve"> at the bottom of the </w:t>
+      </w:r>
+      <w:r>
+        <w:t>dialog</w:t>
       </w:r>
       <w:r>
         <w:t>.</w:t>
@@ -2337,44 +2336,61 @@
     </w:p>
     <w:p>
       <w:r>
+        <w:t>This change</w:t>
+      </w:r>
+      <w:r>
+        <w:t xml:space="preserve"> </w:t>
+      </w:r>
+      <w:r>
+        <w:t xml:space="preserve">in an R command, is what we </w:t>
+      </w:r>
+      <w:r>
+        <w:t>call</w:t>
+      </w:r>
+      <w:r>
+        <w:t xml:space="preserve"> “tweaking” the command.  You </w:t>
+      </w:r>
+      <w:r>
+        <w:t>may not</w:t>
+      </w:r>
+      <w:r>
+        <w:t xml:space="preserve"> understand everything in the R command in Fig. </w:t>
+      </w:r>
+      <w:r>
+        <w:t>7</w:t>
+      </w:r>
+      <w:r>
+        <w:t xml:space="preserve">.  But it is </w:t>
+      </w:r>
+      <w:r>
+        <w:t xml:space="preserve">still </w:t>
+      </w:r>
+      <w:r>
+        <w:t xml:space="preserve">easy to see the </w:t>
+      </w:r>
+      <w:r>
+        <w:t xml:space="preserve">number 3 in the </w:t>
+      </w:r>
+      <w:r>
+        <w:t xml:space="preserve">summary </w:t>
+      </w:r>
+      <w:r>
         <w:lastRenderedPageBreak/>
-        <w:t>This change</w:t>
-      </w:r>
-      <w:r>
-        <w:t xml:space="preserve"> </w:t>
-      </w:r>
-      <w:r>
-        <w:t xml:space="preserve">in an R command, is what we </w:t>
-      </w:r>
-      <w:r>
-        <w:t>call</w:t>
-      </w:r>
-      <w:r>
-        <w:t xml:space="preserve"> “tweaking” the command.  You </w:t>
-      </w:r>
-      <w:r>
-        <w:t>may not</w:t>
-      </w:r>
-      <w:r>
-        <w:t xml:space="preserve"> understand everything in the R command in Fig. </w:t>
-      </w:r>
-      <w:r>
-        <w:t>7</w:t>
-      </w:r>
-      <w:r>
-        <w:t xml:space="preserve">.  But it is </w:t>
-      </w:r>
-      <w:r>
-        <w:t xml:space="preserve">still </w:t>
-      </w:r>
-      <w:r>
-        <w:t xml:space="preserve">easy to see the </w:t>
-      </w:r>
-      <w:r>
-        <w:t xml:space="preserve">number 3 in the </w:t>
-      </w:r>
-      <w:r>
-        <w:t>summary command and to make the change.</w:t>
+        <w:t>command and to make the change.</w:t>
+      </w:r>
+      <w:r>
+        <w:t xml:space="preserve"> You now know that the </w:t>
+      </w:r>
+      <w:proofErr w:type="spellStart"/>
+      <w:r>
+        <w:rPr>
+          <w:i/>
+        </w:rPr>
+        <w:t>maxsum</w:t>
+      </w:r>
+      <w:proofErr w:type="spellEnd"/>
+      <w:r>
+        <w:t xml:space="preserve"> argument controls the number of factor levels displayed.</w:t>
       </w:r>
     </w:p>
     <w:p>
@@ -2614,7 +2630,27 @@
         <w:rPr>
           <w:rStyle w:val="Command"/>
         </w:rPr>
-        <w:t>press the curly arrow</w:t>
+        <w:t xml:space="preserve">press the </w:t>
+      </w:r>
+      <w:r>
+        <w:rPr>
+          <w:rStyle w:val="Command"/>
+        </w:rPr>
+        <w:t>circular</w:t>
+      </w:r>
+      <w:r>
+        <w:rPr>
+          <w:rStyle w:val="Command"/>
+        </w:rPr>
+        <w:t xml:space="preserve"> arrow</w:t>
+      </w:r>
+      <w:r>
+        <w:rPr>
+          <w:rStyle w:val="Command"/>
+          <w:b w:val="0"/>
+          <w:i w:val="0"/>
+        </w:rPr>
+        <w:t xml:space="preserve"> on the toolbar</w:t>
       </w:r>
       <w:r>
         <w:t xml:space="preserve">, Fig. </w:t>
@@ -2649,7 +2685,19 @@
         <w:t>Y</w:t>
       </w:r>
       <w:r>
-        <w:t>ou could have made this change</w:t>
+        <w:t xml:space="preserve">ou could </w:t>
+      </w:r>
+      <w:r>
+        <w:t xml:space="preserve">just </w:t>
+      </w:r>
+      <w:r>
+        <w:t xml:space="preserve">have </w:t>
+      </w:r>
+      <w:r>
+        <w:t xml:space="preserve">easily </w:t>
+      </w:r>
+      <w:r>
+        <w:t>made this change</w:t>
       </w:r>
       <w:r>
         <w:t>,</w:t>
@@ -2667,7 +2715,7 @@
         <w:t xml:space="preserve"> </w:t>
       </w:r>
       <w:r>
-        <w:t xml:space="preserve">more simply in the dialogue, Fig. </w:t>
+        <w:t xml:space="preserve">more simply in the dialog, Fig. </w:t>
       </w:r>
       <w:r>
         <w:t>5</w:t>
@@ -2965,7 +3013,21 @@
           <w:rFonts w:ascii="OpenSans" w:hAnsi="OpenSans" w:cs="OpenSans"/>
           <w:color w:val="3A3A3A"/>
         </w:rPr>
-        <w:t xml:space="preserve">button at the top of the dialogue, Fig. </w:t>
+        <w:t xml:space="preserve">button at the top of the </w:t>
+      </w:r>
+      <w:r>
+        <w:rPr>
+          <w:rFonts w:ascii="OpenSans" w:hAnsi="OpenSans" w:cs="OpenSans"/>
+          <w:color w:val="3A3A3A"/>
+        </w:rPr>
+        <w:t>dialog</w:t>
+      </w:r>
+      <w:r>
+        <w:rPr>
+          <w:rFonts w:ascii="OpenSans" w:hAnsi="OpenSans" w:cs="OpenSans"/>
+          <w:color w:val="3A3A3A"/>
+        </w:rPr>
+        <w:t xml:space="preserve">, Fig. </w:t>
       </w:r>
       <w:r>
         <w:rPr>
@@ -3060,7 +3122,6 @@
           <w:rFonts w:ascii="OpenSans" w:hAnsi="OpenSans" w:cs="OpenSans"/>
           <w:color w:val="3A3A3A"/>
         </w:rPr>
-        <w:lastRenderedPageBreak/>
         <w:t>**</w:t>
       </w:r>
       <w:r>
@@ -3084,7 +3145,7 @@
           <w:rFonts w:ascii="OpenSans" w:hAnsi="OpenSans" w:cs="OpenSans"/>
           <w:color w:val="3A3A3A"/>
         </w:rPr>
-        <w:t>to go to the sub-dialogue</w:t>
+        <w:t>to go to the sub-dialog</w:t>
       </w:r>
       <w:r>
         <w:rPr>
@@ -3108,6 +3169,7 @@
         </w:rPr>
       </w:pPr>
       <w:r>
+        <w:lastRenderedPageBreak/>
         <w:t>**</w:t>
       </w:r>
       <w:r>
@@ -3416,7 +3478,13 @@
         <w:t>shows</w:t>
       </w:r>
       <w:r>
-        <w:t xml:space="preserve"> this dialogue has produced two </w:t>
+        <w:t xml:space="preserve"> this </w:t>
+      </w:r>
+      <w:r>
+        <w:t>dialog</w:t>
+      </w:r>
+      <w:r>
+        <w:t xml:space="preserve"> has produced two </w:t>
       </w:r>
       <w:r>
         <w:t xml:space="preserve">sets of </w:t>
@@ -3454,7 +3522,13 @@
         <w:rPr>
           <w:rStyle w:val="Command"/>
         </w:rPr>
-        <w:t>Return to the last dialogue</w:t>
+        <w:t xml:space="preserve">Return to the last </w:t>
+      </w:r>
+      <w:r>
+        <w:rPr>
+          <w:rStyle w:val="Command"/>
+        </w:rPr>
+        <w:t>dialog</w:t>
       </w:r>
       <w:r>
         <w:rPr>
@@ -3506,7 +3580,7 @@
             </w:r>
             <w:proofErr w:type="spellEnd"/>
             <w:r>
-              <w:t xml:space="preserve">:  Every dialogue has a </w:t>
+              <w:t xml:space="preserve">:  Every dialog has a </w:t>
             </w:r>
             <w:r>
               <w:rPr>
@@ -3526,7 +3600,6 @@
         <w:t xml:space="preserve">The </w:t>
       </w:r>
       <w:proofErr w:type="spellStart"/>
-      <w:proofErr w:type="gramStart"/>
       <w:r>
         <w:rPr>
           <w:rStyle w:val="Command"/>
@@ -3534,7 +3607,6 @@
         <w:t>To</w:t>
       </w:r>
       <w:proofErr w:type="spellEnd"/>
-      <w:proofErr w:type="gramEnd"/>
       <w:r>
         <w:rPr>
           <w:rStyle w:val="Command"/>
@@ -3568,6 +3640,9 @@
       </w:r>
       <w:proofErr w:type="spellStart"/>
       <w:r>
+        <w:rPr>
+          <w:b/>
+        </w:rPr>
         <w:t>GGally</w:t>
       </w:r>
       <w:proofErr w:type="spellEnd"/>
@@ -3593,12 +3668,23 @@
         <w:t xml:space="preserve"> is given as </w:t>
       </w:r>
       <w:proofErr w:type="spellStart"/>
-      <w:proofErr w:type="gramStart"/>
-      <w:r>
-        <w:rPr>
-          <w:rStyle w:val="Command"/>
-        </w:rPr>
-        <w:t>Ggally</w:t>
+      <w:r>
+        <w:rPr>
+          <w:rStyle w:val="Command"/>
+        </w:rPr>
+        <w:t>G</w:t>
+      </w:r>
+      <w:r>
+        <w:rPr>
+          <w:rStyle w:val="Command"/>
+        </w:rPr>
+        <w:t>G</w:t>
+      </w:r>
+      <w:r>
+        <w:rPr>
+          <w:rStyle w:val="Command"/>
+        </w:rPr>
+        <w:t>ally</w:t>
       </w:r>
       <w:proofErr w:type="spellEnd"/>
       <w:r>
@@ -3608,7 +3694,6 @@
         <w:t>::</w:t>
       </w:r>
       <w:proofErr w:type="spellStart"/>
-      <w:proofErr w:type="gramEnd"/>
       <w:r>
         <w:rPr>
           <w:rStyle w:val="Command"/>
@@ -3838,7 +3923,19 @@
       </w:r>
       <w:proofErr w:type="spellEnd"/>
       <w:r>
-        <w:t xml:space="preserve">, which is from the R stats package is given simply as </w:t>
+        <w:t xml:space="preserve">, is given simply as </w:t>
+      </w:r>
+      <w:r>
+        <w:rPr>
+          <w:rStyle w:val="Command"/>
+        </w:rPr>
+        <w:t>cor</w:t>
+      </w:r>
+      <w:r>
+        <w:t>.  That’s because</w:t>
+      </w:r>
+      <w:r>
+        <w:t xml:space="preserve"> </w:t>
       </w:r>
       <w:proofErr w:type="spellStart"/>
       <w:r>
@@ -3849,244 +3946,209 @@
       </w:r>
       <w:proofErr w:type="spellEnd"/>
       <w:r>
-        <w:t xml:space="preserve">, i.e. not as </w:t>
-      </w:r>
-      <w:proofErr w:type="gramStart"/>
-      <w:r>
-        <w:rPr>
-          <w:rStyle w:val="Command"/>
-        </w:rPr>
-        <w:t>stats::</w:t>
-      </w:r>
-      <w:proofErr w:type="gramEnd"/>
-      <w:r>
-        <w:rPr>
-          <w:rStyle w:val="Command"/>
-        </w:rPr>
-        <w:t>cor</w:t>
-      </w:r>
-      <w:r>
-        <w:t xml:space="preserve">.  That’s because the stats package is </w:t>
-      </w:r>
-      <w:r>
-        <w:t xml:space="preserve">produced </w:t>
-      </w:r>
-      <w:r>
-        <w:t>by the core R team.  It is loaded and available whenever R (or R-</w:t>
+        <w:t xml:space="preserve"> is from </w:t>
+      </w:r>
+      <w:r>
+        <w:t xml:space="preserve">a core </w:t>
+      </w:r>
+      <w:r>
+        <w:t>R package</w:t>
+      </w:r>
+      <w:r>
+        <w:t xml:space="preserve"> </w:t>
+      </w:r>
+      <w:r>
+        <w:t>(</w:t>
+      </w:r>
+      <w:r>
+        <w:t>stats</w:t>
+      </w:r>
+      <w:r>
+        <w:t>)</w:t>
+      </w:r>
+      <w:r>
+        <w:t xml:space="preserve"> is </w:t>
+      </w:r>
+      <w:r>
+        <w:t xml:space="preserve">this </w:t>
+      </w:r>
+      <w:r>
+        <w:t>is always available so it can be specified without the package name.</w:t>
+      </w:r>
+    </w:p>
+    <w:p>
+      <w:r>
+        <w:t xml:space="preserve">Now we “tweak” the </w:t>
       </w:r>
       <w:proofErr w:type="spellStart"/>
       <w:r>
-        <w:t>Instat</w:t>
+        <w:rPr>
+          <w:b/>
+        </w:rPr>
+        <w:t>ggpairs</w:t>
       </w:r>
       <w:proofErr w:type="spellEnd"/>
       <w:r>
-        <w:t xml:space="preserve">) is loaded.  </w:t>
-      </w:r>
-      <w:r>
-        <w:t>O</w:t>
-      </w:r>
-      <w:r>
-        <w:t>ther packages are only loaded</w:t>
-      </w:r>
-      <w:r>
-        <w:t xml:space="preserve"> by R-</w:t>
+        <w:t xml:space="preserve"> command.  The </w:t>
+      </w:r>
+      <w:r>
+        <w:t xml:space="preserve">correlations </w:t>
+      </w:r>
+      <w:r>
+        <w:t>dialog</w:t>
+      </w:r>
+      <w:r>
+        <w:t xml:space="preserve"> is restricted to numeric columns, but the </w:t>
       </w:r>
       <w:proofErr w:type="spellStart"/>
       <w:r>
-        <w:t>Instat</w:t>
+        <w:rPr>
+          <w:rStyle w:val="Command"/>
+        </w:rPr>
+        <w:t>GGally</w:t>
       </w:r>
       <w:proofErr w:type="spellEnd"/>
       <w:r>
-        <w:t xml:space="preserve"> when they are needed.  So the package name in </w:t>
+        <w:rPr>
+          <w:rStyle w:val="Command"/>
+        </w:rPr>
+        <w:t>::</w:t>
       </w:r>
       <w:proofErr w:type="spellStart"/>
-      <w:proofErr w:type="gramStart"/>
-      <w:r>
-        <w:rPr>
-          <w:rStyle w:val="Command"/>
-        </w:rPr>
-        <w:t>GGally</w:t>
+      <w:r>
+        <w:rPr>
+          <w:rStyle w:val="Command"/>
+        </w:rPr>
+        <w:t>ggpairs</w:t>
       </w:r>
       <w:proofErr w:type="spellEnd"/>
       <w:r>
-        <w:rPr>
-          <w:rStyle w:val="Command"/>
-        </w:rPr>
-        <w:t>::</w:t>
+        <w:t xml:space="preserve"> command </w:t>
+      </w:r>
+      <w:r>
+        <w:t xml:space="preserve">also </w:t>
+      </w:r>
+      <w:r>
+        <w:t xml:space="preserve">provides interesting graphs for factor columns.  </w:t>
+      </w:r>
+    </w:p>
+    <w:p>
+      <w:r>
+        <w:t xml:space="preserve">** Change the set of columns by adding two </w:t>
+      </w:r>
+      <w:r>
+        <w:t xml:space="preserve">factor </w:t>
+      </w:r>
+      <w:r>
+        <w:t xml:space="preserve">columns </w:t>
+      </w:r>
+      <w:r>
+        <w:rPr>
+          <w:rStyle w:val="Command"/>
+        </w:rPr>
+        <w:t xml:space="preserve">cut </w:t>
+      </w:r>
+      <w:r>
+        <w:rPr>
+          <w:rStyle w:val="Command"/>
+          <w:b w:val="0"/>
+          <w:i w:val="0"/>
+        </w:rPr>
+        <w:t>and</w:t>
+      </w:r>
+      <w:r>
+        <w:rPr>
+          <w:rStyle w:val="Command"/>
+        </w:rPr>
+        <w:t xml:space="preserve"> </w:t>
       </w:r>
       <w:proofErr w:type="spellStart"/>
-      <w:proofErr w:type="gramEnd"/>
-      <w:r>
-        <w:rPr>
-          <w:rStyle w:val="Command"/>
-        </w:rPr>
-        <w:t>ggpairs</w:t>
+      <w:r>
+        <w:rPr>
+          <w:rStyle w:val="Command"/>
+        </w:rPr>
+        <w:t>color</w:t>
       </w:r>
       <w:proofErr w:type="spellEnd"/>
       <w:r>
-        <w:t xml:space="preserve"> include</w:t>
-      </w:r>
-      <w:r>
-        <w:t>s</w:t>
-      </w:r>
-      <w:r>
-        <w:t xml:space="preserve"> the name of the R package.</w:t>
-      </w:r>
-    </w:p>
-    <w:p>
-      <w:r>
-        <w:t xml:space="preserve">Now we “tweak” the </w:t>
+        <w:t xml:space="preserve"> to the command</w:t>
+      </w:r>
+      <w:r>
+        <w:t>, Fig. 14</w:t>
+      </w:r>
+      <w:r>
+        <w:t xml:space="preserve">.  </w:t>
+      </w:r>
+    </w:p>
+    <w:p>
+      <w:r>
+        <w:t xml:space="preserve">** Do this very carefully, so it </w:t>
+      </w:r>
+      <w:r>
+        <w:t xml:space="preserve">now </w:t>
+      </w:r>
+      <w:r>
+        <w:t xml:space="preserve">reads </w:t>
+      </w:r>
+      <w:r>
+        <w:t>…</w:t>
+      </w:r>
+      <w:r>
+        <w:t>columns=c</w:t>
+      </w:r>
+      <w:r>
+        <w:t>(</w:t>
+      </w:r>
+      <w:r>
+        <w:rPr>
+          <w:rStyle w:val="Command"/>
+        </w:rPr>
+        <w:t>“cut”,”</w:t>
       </w:r>
       <w:proofErr w:type="spellStart"/>
       <w:r>
-        <w:t>ggpairs</w:t>
+        <w:rPr>
+          <w:rStyle w:val="Command"/>
+        </w:rPr>
+        <w:t>color</w:t>
       </w:r>
       <w:proofErr w:type="spellEnd"/>
       <w:r>
-        <w:t xml:space="preserve"> command.  The </w:t>
-      </w:r>
-      <w:r>
-        <w:t xml:space="preserve">correlations </w:t>
-      </w:r>
-      <w:r>
-        <w:t xml:space="preserve">dialogue is restricted to numeric columns, but the </w:t>
+        <w:rPr>
+          <w:rStyle w:val="Command"/>
+        </w:rPr>
+        <w:t>”,</w:t>
+      </w:r>
+      <w:r>
+        <w:t>"</w:t>
       </w:r>
       <w:proofErr w:type="spellStart"/>
-      <w:proofErr w:type="gramStart"/>
-      <w:r>
-        <w:rPr>
-          <w:rStyle w:val="Command"/>
-        </w:rPr>
-        <w:t>GGally</w:t>
+      <w:r>
+        <w:t>carat","depth","y","z</w:t>
       </w:r>
       <w:proofErr w:type="spellEnd"/>
       <w:r>
-        <w:rPr>
-          <w:rStyle w:val="Command"/>
-        </w:rPr>
-        <w:t>::</w:t>
-      </w:r>
-      <w:proofErr w:type="spellStart"/>
-      <w:proofErr w:type="gramEnd"/>
-      <w:r>
-        <w:rPr>
-          <w:rStyle w:val="Command"/>
-        </w:rPr>
-        <w:t>ggpairs</w:t>
-      </w:r>
-      <w:proofErr w:type="spellEnd"/>
-      <w:r>
-        <w:t xml:space="preserve"> command </w:t>
-      </w:r>
-      <w:r>
-        <w:t xml:space="preserve">also </w:t>
-      </w:r>
-      <w:r>
-        <w:t xml:space="preserve">provides interesting graphs for factor columns.  </w:t>
-      </w:r>
-    </w:p>
-    <w:p>
-      <w:r>
-        <w:t xml:space="preserve">** Change the set of columns by adding two </w:t>
-      </w:r>
-      <w:r>
-        <w:t xml:space="preserve">factor </w:t>
-      </w:r>
-      <w:r>
-        <w:t xml:space="preserve">columns </w:t>
-      </w:r>
-      <w:r>
-        <w:rPr>
-          <w:rStyle w:val="Command"/>
-        </w:rPr>
-        <w:t xml:space="preserve">cut and </w:t>
-      </w:r>
-      <w:proofErr w:type="spellStart"/>
-      <w:r>
-        <w:rPr>
-          <w:rStyle w:val="Command"/>
-        </w:rPr>
-        <w:t>color</w:t>
-      </w:r>
-      <w:proofErr w:type="spellEnd"/>
-      <w:r>
-        <w:t xml:space="preserve"> to the command</w:t>
-      </w:r>
-      <w:r>
-        <w:t>, Fig. 14</w:t>
-      </w:r>
-      <w:r>
-        <w:t xml:space="preserve">.  </w:t>
-      </w:r>
-    </w:p>
-    <w:p>
-      <w:r>
-        <w:t xml:space="preserve">** Do this very carefully, so it </w:t>
-      </w:r>
-      <w:r>
-        <w:t xml:space="preserve">now </w:t>
-      </w:r>
-      <w:r>
-        <w:t xml:space="preserve">reads </w:t>
-      </w:r>
-      <w:r>
-        <w:t>…</w:t>
-      </w:r>
-      <w:r>
-        <w:t xml:space="preserve"> </w:t>
-      </w:r>
-      <w:r>
-        <w:t>columns=c</w:t>
-      </w:r>
-      <w:r>
-        <w:t>(</w:t>
-      </w:r>
-      <w:r>
-        <w:rPr>
-          <w:rStyle w:val="Command"/>
-        </w:rPr>
-        <w:t>“cut”</w:t>
-      </w:r>
-      <w:proofErr w:type="gramStart"/>
-      <w:r>
-        <w:rPr>
-          <w:rStyle w:val="Command"/>
-        </w:rPr>
-        <w:t>,”</w:t>
-      </w:r>
-      <w:proofErr w:type="spellStart"/>
-      <w:r>
-        <w:rPr>
-          <w:rStyle w:val="Command"/>
-        </w:rPr>
-        <w:t>color</w:t>
-      </w:r>
-      <w:proofErr w:type="spellEnd"/>
-      <w:proofErr w:type="gramEnd"/>
-      <w:r>
-        <w:rPr>
-          <w:rStyle w:val="Command"/>
-        </w:rPr>
-        <w:t>”,</w:t>
-      </w:r>
-      <w:r>
-        <w:t>"</w:t>
-      </w:r>
-      <w:proofErr w:type="spellStart"/>
-      <w:r>
-        <w:t>carat","depth","y","z</w:t>
-      </w:r>
-      <w:proofErr w:type="spellEnd"/>
-      <w:r>
         <w:t>")</w:t>
       </w:r>
       <w:r>
-        <w:t xml:space="preserve">.  </w:t>
-      </w:r>
-    </w:p>
-    <w:p>
-      <w:r>
-        <w:t>** Now select the R commands for the graph as shown in Fig. 1</w:t>
+        <w:t>.</w:t>
+      </w:r>
+    </w:p>
+    <w:p>
+      <w:r>
+        <w:t>** Now select the</w:t>
+      </w:r>
+      <w:r>
+        <w:t xml:space="preserve"> 5 lines of</w:t>
+      </w:r>
+      <w:r>
+        <w:t xml:space="preserve"> R </w:t>
+      </w:r>
+      <w:r>
+        <w:t>code</w:t>
+      </w:r>
+      <w:r>
+        <w:t xml:space="preserve"> for the graph as shown in Fig. 1</w:t>
       </w:r>
       <w:r>
         <w:t>5</w:t>
@@ -4162,36 +4224,28 @@
                 <w:rStyle w:val="Command"/>
               </w:rPr>
               <w:lastRenderedPageBreak/>
-              <w:t xml:space="preserve">Fig. </w:t>
-            </w:r>
-            <w:proofErr w:type="gramStart"/>
+              <w:t>Fig. 1</w:t>
+            </w:r>
             <w:r>
               <w:rPr>
                 <w:rStyle w:val="Command"/>
               </w:rPr>
-              <w:t>1</w:t>
+              <w:t>6</w:t>
             </w:r>
             <w:r>
               <w:rPr>
                 <w:rStyle w:val="Command"/>
               </w:rPr>
-              <w:t>6</w:t>
-            </w:r>
+              <w:t xml:space="preserve">  </w:t>
+            </w:r>
+            <w:proofErr w:type="spellStart"/>
             <w:r>
               <w:rPr>
                 <w:rStyle w:val="Command"/>
               </w:rPr>
-              <w:t xml:space="preserve">  </w:t>
-            </w:r>
-            <w:proofErr w:type="spellStart"/>
-            <w:r>
-              <w:rPr>
-                <w:rStyle w:val="Command"/>
-              </w:rPr>
               <w:t>ggpairs</w:t>
             </w:r>
             <w:proofErr w:type="spellEnd"/>
-            <w:proofErr w:type="gramEnd"/>
             <w:r>
               <w:rPr>
                 <w:rStyle w:val="Command"/>
@@ -4372,19 +4426,31 @@
         <w:t xml:space="preserve">If you made a mistake in the typing, then </w:t>
       </w:r>
       <w:r>
-        <w:t>try correcting it.  If not, then we now make mistakes and run the one line again to see the error message.  If you are going to use a script file</w:t>
+        <w:t xml:space="preserve">try correcting it.  If not, then we now make mistakes and run </w:t>
+      </w:r>
+      <w:r>
+        <w:t xml:space="preserve">a </w:t>
+      </w:r>
+      <w:r>
+        <w:t>line again to see the error message.  If you are going to use a script file</w:t>
       </w:r>
       <w:r>
         <w:t xml:space="preserve">, </w:t>
       </w:r>
       <w:r>
-        <w:t xml:space="preserve">or R commands in any way, then (unless you never make mistakes!) you </w:t>
-      </w:r>
-      <w:r>
-        <w:t xml:space="preserve">do </w:t>
-      </w:r>
-      <w:r>
-        <w:t>need to be able to read error messages.</w:t>
+        <w:t xml:space="preserve">or R commands in any way, then you </w:t>
+      </w:r>
+      <w:r>
+        <w:t xml:space="preserve">are going to </w:t>
+      </w:r>
+      <w:r>
+        <w:t>make mistakes</w:t>
+      </w:r>
+      <w:r>
+        <w:t xml:space="preserve"> and </w:t>
+      </w:r>
+      <w:r>
+        <w:t>you need to be able to read error messages.</w:t>
       </w:r>
     </w:p>
     <w:p>
@@ -4485,6 +4551,9 @@
       <w:r>
         <w:t>.</w:t>
       </w:r>
+      <w:r>
+        <w:t xml:space="preserve"> This is a very informative error message.</w:t>
+      </w:r>
     </w:p>
     <w:p>
       <w:r>
@@ -4514,18 +4583,13 @@
         <w:t>omitting a comma</w:t>
       </w:r>
       <w:r>
-        <w:t>, i.e. change “cut”</w:t>
-      </w:r>
-      <w:proofErr w:type="gramStart"/>
-      <w:r>
-        <w:t>,”</w:t>
+        <w:t>, i.e. change “cut”,”</w:t>
       </w:r>
       <w:proofErr w:type="spellStart"/>
       <w:r>
         <w:t>color</w:t>
       </w:r>
       <w:proofErr w:type="spellEnd"/>
-      <w:proofErr w:type="gramEnd"/>
       <w:r>
         <w:t xml:space="preserve">” to </w:t>
       </w:r>
@@ -4798,14 +4862,7 @@
         <w:rPr>
           <w:rStyle w:val="Command"/>
         </w:rPr>
-        <w:t>“cut</w:t>
-      </w:r>
-      <w:proofErr w:type="gramStart"/>
-      <w:r>
-        <w:rPr>
-          <w:rStyle w:val="Command"/>
-        </w:rPr>
-        <w:t>,”</w:t>
+        <w:t>“cut,”</w:t>
       </w:r>
       <w:proofErr w:type="spellStart"/>
       <w:r>
@@ -4815,7 +4872,6 @@
         <w:t>color</w:t>
       </w:r>
       <w:proofErr w:type="spellEnd"/>
-      <w:proofErr w:type="gramEnd"/>
       <w:r>
         <w:rPr>
           <w:rStyle w:val="Command"/>
@@ -4848,16 +4904,73 @@
     </w:p>
     <w:p>
       <w:r>
-        <w:t>These messages are sensible, though that is not always the case.</w:t>
-      </w:r>
-      <w:r>
-        <w:t xml:space="preserve">  If you use commands, then you </w:t>
-      </w:r>
-      <w:r>
-        <w:t xml:space="preserve">will have to </w:t>
-      </w:r>
-      <w:r>
-        <w:t>get used to looking at error messages and using them to help make corrections.</w:t>
+        <w:t xml:space="preserve">These </w:t>
+      </w:r>
+      <w:r>
+        <w:t xml:space="preserve">last two </w:t>
+      </w:r>
+      <w:r>
+        <w:t xml:space="preserve">messages are </w:t>
+      </w:r>
+      <w:r>
+        <w:t>less easy to interpret</w:t>
+      </w:r>
+      <w:r>
+        <w:t>.</w:t>
+      </w:r>
+      <w:r>
+        <w:t xml:space="preserve">  </w:t>
+      </w:r>
+      <w:r>
+        <w:t xml:space="preserve">But you can see the errors mention </w:t>
+      </w:r>
+      <w:r>
+        <w:rPr>
+          <w:i/>
+        </w:rPr>
+        <w:t>strings</w:t>
+      </w:r>
+      <w:r>
+        <w:t xml:space="preserve"> and </w:t>
+      </w:r>
+      <w:r>
+        <w:rPr>
+          <w:i/>
+        </w:rPr>
+        <w:t>unexpected symbols</w:t>
+      </w:r>
+      <w:r>
+        <w:t xml:space="preserve">. </w:t>
+      </w:r>
+      <w:r>
+        <w:t xml:space="preserve">If you use commands, then you </w:t>
+      </w:r>
+      <w:r>
+        <w:t xml:space="preserve">will </w:t>
+      </w:r>
+      <w:r>
+        <w:t xml:space="preserve">start </w:t>
+      </w:r>
+      <w:r>
+        <w:t>get</w:t>
+      </w:r>
+      <w:r>
+        <w:t>ting</w:t>
+      </w:r>
+      <w:r>
+        <w:t xml:space="preserve"> used to looking at error messages and </w:t>
+      </w:r>
+      <w:r>
+        <w:t xml:space="preserve">learning the common mistakes that can </w:t>
+      </w:r>
+      <w:r>
+        <w:t xml:space="preserve">help </w:t>
+      </w:r>
+      <w:r>
+        <w:t xml:space="preserve">to </w:t>
+      </w:r>
+      <w:r>
+        <w:t>make corrections.</w:t>
       </w:r>
     </w:p>
     <w:p>
@@ -4868,7 +4981,19 @@
         <w:rPr>
           <w:rStyle w:val="Command"/>
         </w:rPr>
-        <w:t>curly arrow in the toolbar</w:t>
+        <w:t>c</w:t>
+      </w:r>
+      <w:r>
+        <w:rPr>
+          <w:rStyle w:val="Command"/>
+        </w:rPr>
+        <w:t>ircular</w:t>
+      </w:r>
+      <w:r>
+        <w:rPr>
+          <w:rStyle w:val="Command"/>
+        </w:rPr>
+        <w:t xml:space="preserve"> arrow in the toolbar</w:t>
       </w:r>
       <w:r>
         <w:t xml:space="preserve"> </w:t>
@@ -4884,7 +5009,7 @@
       <w:pPr>
         <w:pStyle w:val="Heading2"/>
       </w:pPr>
-      <w:bookmarkStart w:id="3" w:name="_Toc528959385"/>
+      <w:bookmarkStart w:id="2" w:name="_Toc528959385"/>
       <w:r>
         <w:lastRenderedPageBreak/>
         <w:t xml:space="preserve">Examining </w:t>
@@ -4895,7 +5020,7 @@
       <w:r>
         <w:t>the log file</w:t>
       </w:r>
-      <w:bookmarkEnd w:id="3"/>
+      <w:bookmarkEnd w:id="2"/>
     </w:p>
     <w:p>
       <w:r>
@@ -5170,10 +5295,34 @@
         <w:t xml:space="preserve">If you do not have RStudio </w:t>
       </w:r>
       <w:r>
-        <w:t>installed,</w:t>
-      </w:r>
-      <w:r>
-        <w:t xml:space="preserve"> then this is just for you to read.</w:t>
+        <w:t xml:space="preserve">you can download it here </w:t>
+      </w:r>
+      <w:r>
+        <w:t>https://www.rstudio.com/</w:t>
+      </w:r>
+      <w:r>
+        <w:t>,</w:t>
+      </w:r>
+      <w:r>
+        <w:t xml:space="preserve"> </w:t>
+      </w:r>
+      <w:r>
+        <w:t xml:space="preserve">or </w:t>
+      </w:r>
+      <w:r>
+        <w:t xml:space="preserve">just </w:t>
+      </w:r>
+      <w:r>
+        <w:t xml:space="preserve">follow by </w:t>
+      </w:r>
+      <w:r>
+        <w:t>read</w:t>
+      </w:r>
+      <w:r>
+        <w:t>ing this section</w:t>
+      </w:r>
+      <w:r>
+        <w:t>.</w:t>
       </w:r>
     </w:p>
     <w:tbl>
@@ -5294,13 +5443,40 @@
             </w:r>
             <w:proofErr w:type="spellEnd"/>
             <w:r>
-              <w:t xml:space="preserve"> is that every dialogue has a Comment field.  When you use a </w:t>
-            </w:r>
-            <w:r>
-              <w:t>dialogue,</w:t>
-            </w:r>
-            <w:r>
-              <w:t xml:space="preserve"> you may accept the default comment or type your own more meaningful comments.  That makes the log file clearer.</w:t>
+              <w:t xml:space="preserve"> is that every </w:t>
+            </w:r>
+            <w:r>
+              <w:t>dialog</w:t>
+            </w:r>
+            <w:r>
+              <w:t xml:space="preserve"> has a Comment field.  When you use a </w:t>
+            </w:r>
+            <w:r>
+              <w:t>dialog</w:t>
+            </w:r>
+            <w:r>
+              <w:t>,</w:t>
+            </w:r>
+            <w:r>
+              <w:t xml:space="preserve"> you may accept the default comment or type your own more meaningful comments.  </w:t>
+            </w:r>
+            <w:r>
+              <w:t xml:space="preserve">We encourage users to use comments to </w:t>
+            </w:r>
+            <w:r>
+              <w:t xml:space="preserve">makes </w:t>
+            </w:r>
+            <w:r>
+              <w:t xml:space="preserve">your </w:t>
+            </w:r>
+            <w:r>
+              <w:t>log file clearer</w:t>
+            </w:r>
+            <w:r>
+              <w:t xml:space="preserve"> and meaningful</w:t>
+            </w:r>
+            <w:r>
+              <w:t>.</w:t>
             </w:r>
           </w:p>
         </w:tc>
@@ -5308,6 +5484,7 @@
     </w:tbl>
     <w:p/>
     <w:p>
+      <w:commentRangeStart w:id="3"/>
       <w:r>
         <w:t xml:space="preserve">** </w:t>
       </w:r>
@@ -5379,15 +5556,7 @@
         </w:rPr>
       </w:pPr>
       <w:r>
-        <w:t xml:space="preserve">** In </w:t>
-      </w:r>
-      <w:proofErr w:type="spellStart"/>
-      <w:r>
-        <w:t>RStudio</w:t>
-      </w:r>
-      <w:proofErr w:type="spellEnd"/>
-      <w:r>
-        <w:t xml:space="preserve"> either use </w:t>
+        <w:t xml:space="preserve">** In RStudio either use </w:t>
       </w:r>
       <w:r>
         <w:rPr>
@@ -5409,6 +5578,13 @@
           <w:rStyle w:val="Command"/>
         </w:rPr>
         <w:t>.</w:t>
+      </w:r>
+      <w:commentRangeEnd w:id="3"/>
+      <w:r>
+        <w:rPr>
+          <w:rStyle w:val="CommentReference"/>
+        </w:rPr>
+        <w:commentReference w:id="3"/>
       </w:r>
     </w:p>
     <w:p>
@@ -5698,7 +5874,7 @@
         <w:rPr>
           <w:rStyle w:val="Command"/>
         </w:rPr>
-        <w:t>curly</w:t>
+        <w:t>circular</w:t>
       </w:r>
       <w:r>
         <w:t xml:space="preserve"> </w:t>
@@ -5707,152 +5883,174 @@
         <w:rPr>
           <w:rStyle w:val="Command"/>
         </w:rPr>
-        <w:t xml:space="preserve">arrow in the </w:t>
-      </w:r>
-      <w:proofErr w:type="gramStart"/>
-      <w:r>
-        <w:rPr>
-          <w:rStyle w:val="Command"/>
-        </w:rPr>
-        <w:t>toolbar</w:t>
+        <w:t>arrow in the toolbar</w:t>
+      </w:r>
+      <w:r>
+        <w:t xml:space="preserve">, or </w:t>
+      </w:r>
+      <w:r>
+        <w:t xml:space="preserve">use </w:t>
+      </w:r>
+      <w:r>
+        <w:rPr>
+          <w:rStyle w:val="Command"/>
+        </w:rPr>
+        <w:t>View &gt; Reset t</w:t>
+      </w:r>
+      <w:r>
+        <w:rPr>
+          <w:rStyle w:val="Command"/>
+        </w:rPr>
+        <w:t>o</w:t>
+      </w:r>
+      <w:r>
+        <w:rPr>
+          <w:rStyle w:val="Command"/>
+        </w:rPr>
+        <w:t xml:space="preserve"> Default Layout</w:t>
       </w:r>
       <w:r>
         <w:t xml:space="preserve"> </w:t>
       </w:r>
       <w:r>
-        <w:t>,</w:t>
-      </w:r>
-      <w:proofErr w:type="gramEnd"/>
-      <w:r>
-        <w:t xml:space="preserve"> or </w:t>
-      </w:r>
-      <w:r>
-        <w:t xml:space="preserve">use </w:t>
-      </w:r>
-      <w:r>
-        <w:rPr>
-          <w:rStyle w:val="Command"/>
-        </w:rPr>
-        <w:t>View &gt; Reset t</w:t>
-      </w:r>
-      <w:r>
-        <w:rPr>
-          <w:rStyle w:val="Command"/>
-        </w:rPr>
+        <w:t xml:space="preserve">to return to the </w:t>
+      </w:r>
+      <w:r>
+        <w:t>two</w:t>
+      </w:r>
+      <w:r>
+        <w:t xml:space="preserve"> </w:t>
+      </w:r>
+      <w:r>
+        <w:t>default windows.</w:t>
+      </w:r>
+    </w:p>
+    <w:p>
+      <w:r>
+        <w:t>In R-</w:t>
+      </w:r>
+      <w:proofErr w:type="spellStart"/>
+      <w:r>
+        <w:t>Instat</w:t>
+      </w:r>
+      <w:proofErr w:type="spellEnd"/>
+      <w:r>
+        <w:t xml:space="preserve"> the data are stored in a</w:t>
+      </w:r>
+      <w:r>
+        <w:t xml:space="preserve"> </w:t>
+      </w:r>
+      <w:r>
+        <w:rPr>
+          <w:i/>
+        </w:rPr>
+        <w:t>data book</w:t>
+      </w:r>
+      <w:r>
+        <w:t>.  We now explain a</w:t>
+      </w:r>
+      <w:r>
+        <w:t xml:space="preserve"> data book</w:t>
+      </w:r>
+      <w:r>
+        <w:t xml:space="preserve">.  This is both to help in </w:t>
+      </w:r>
+      <w:r>
+        <w:t>using</w:t>
+      </w:r>
+      <w:r>
+        <w:t xml:space="preserve"> R-</w:t>
+      </w:r>
+      <w:proofErr w:type="spellStart"/>
+      <w:r>
+        <w:t>Instat</w:t>
+      </w:r>
+      <w:proofErr w:type="spellEnd"/>
+      <w:r>
+        <w:t xml:space="preserve"> and </w:t>
+      </w:r>
+      <w:r>
+        <w:t>t</w:t>
+      </w:r>
+      <w:r>
+        <w:t>o explain the R commands</w:t>
+      </w:r>
+      <w:r>
+        <w:t xml:space="preserve"> that are generated</w:t>
+      </w:r>
+      <w:r>
+        <w:t>.</w:t>
+      </w:r>
+    </w:p>
+    <w:p>
+      <w:r>
+        <w:t>In R-</w:t>
+      </w:r>
+      <w:proofErr w:type="spellStart"/>
+      <w:r>
+        <w:t>Instat</w:t>
+      </w:r>
+      <w:proofErr w:type="spellEnd"/>
+      <w:r>
+        <w:t xml:space="preserve"> the data are in data frames.  A data frame is </w:t>
+      </w:r>
+      <w:r>
+        <w:t xml:space="preserve">roughly </w:t>
+      </w:r>
+      <w:r>
+        <w:t xml:space="preserve">what Excel calls a list and many database packages call a table.  It is a rectangle of columns.  Each column has a name and the data in each column </w:t>
+      </w:r>
+      <w:r>
+        <w:t xml:space="preserve">(or variable) </w:t>
+      </w:r>
+      <w:r>
+        <w:t>is of a single type.</w:t>
+      </w:r>
+    </w:p>
+    <w:p>
+      <w:r>
+        <w:t xml:space="preserve">The column </w:t>
+      </w:r>
+      <w:r>
+        <w:t xml:space="preserve">type </w:t>
+      </w:r>
+      <w:r>
+        <w:t xml:space="preserve">can be numeric, or factor, or logical or date, or character, </w:t>
+      </w:r>
+      <w:r>
+        <w:t>or</w:t>
+      </w:r>
+      <w:r>
+        <w:t xml:space="preserve"> </w:t>
+      </w:r>
+      <w:r>
+        <w:t>others</w:t>
+      </w:r>
+      <w:r>
+        <w:t xml:space="preserve">.  If you have a number column into which there is accidentally a letter </w:t>
+      </w:r>
+      <w:r>
+        <w:t>“</w:t>
+      </w:r>
+      <w:r>
         <w:t>o</w:t>
       </w:r>
       <w:r>
-        <w:rPr>
-          <w:rStyle w:val="Command"/>
-        </w:rPr>
-        <w:t xml:space="preserve"> Default Layout</w:t>
+        <w:t>”</w:t>
+      </w:r>
+      <w:r>
+        <w:t>, instead of a zero, then the whole column will automatically become a character (text) column.</w:t>
+      </w:r>
+    </w:p>
+    <w:p>
+      <w:r>
+        <w:t>Data frames also have metadata associated with the columns (variables)</w:t>
       </w:r>
       <w:r>
         <w:t xml:space="preserve"> </w:t>
       </w:r>
       <w:r>
-        <w:t xml:space="preserve">to return to the </w:t>
-      </w:r>
-      <w:r>
-        <w:t>two</w:t>
-      </w:r>
-      <w:r>
-        <w:t xml:space="preserve"> </w:t>
-      </w:r>
-      <w:r>
-        <w:t>default windows.</w:t>
-      </w:r>
-    </w:p>
-    <w:p>
-      <w:r>
-        <w:t>In R-</w:t>
-      </w:r>
-      <w:proofErr w:type="spellStart"/>
-      <w:r>
-        <w:t>Instat</w:t>
-      </w:r>
-      <w:proofErr w:type="spellEnd"/>
-      <w:r>
-        <w:t xml:space="preserve"> the data are stored in a</w:t>
-      </w:r>
-      <w:r>
-        <w:t xml:space="preserve"> data book</w:t>
-      </w:r>
-      <w:r>
-        <w:t>.  We now explain a</w:t>
-      </w:r>
-      <w:r>
-        <w:t xml:space="preserve"> data book</w:t>
-      </w:r>
-      <w:r>
-        <w:t xml:space="preserve">.  This is both to help in </w:t>
-      </w:r>
-      <w:r>
-        <w:t>using</w:t>
-      </w:r>
-      <w:r>
-        <w:t xml:space="preserve"> R-</w:t>
-      </w:r>
-      <w:proofErr w:type="spellStart"/>
-      <w:r>
-        <w:t>Instat</w:t>
-      </w:r>
-      <w:proofErr w:type="spellEnd"/>
-      <w:r>
-        <w:t xml:space="preserve"> and </w:t>
-      </w:r>
-      <w:r>
-        <w:t>t</w:t>
-      </w:r>
-      <w:r>
-        <w:t>o explain the R commands</w:t>
-      </w:r>
-      <w:r>
-        <w:t xml:space="preserve"> that are generated</w:t>
-      </w:r>
-      <w:r>
-        <w:t>.</w:t>
-      </w:r>
-    </w:p>
-    <w:p>
-      <w:r>
-        <w:t>In R-</w:t>
-      </w:r>
-      <w:proofErr w:type="spellStart"/>
-      <w:r>
-        <w:t>Instat</w:t>
-      </w:r>
-      <w:proofErr w:type="spellEnd"/>
-      <w:r>
-        <w:t xml:space="preserve"> the data are in data frames.  A data frame is </w:t>
-      </w:r>
-      <w:r>
-        <w:t xml:space="preserve">roughly </w:t>
-      </w:r>
-      <w:r>
-        <w:t xml:space="preserve">what Excel calls a list and many database packages call a table.  It is a rectangle of columns.  Each column has a name and the data in each column </w:t>
-      </w:r>
-      <w:r>
-        <w:t xml:space="preserve">(or variable) </w:t>
-      </w:r>
-      <w:r>
-        <w:t>is of a single type.</w:t>
-      </w:r>
-    </w:p>
-    <w:p>
-      <w:r>
-        <w:t xml:space="preserve">The column </w:t>
-      </w:r>
-      <w:r>
-        <w:t xml:space="preserve">type </w:t>
-      </w:r>
-      <w:r>
-        <w:t>can be numeric, or factor, or logical or date, or character, and so on.  If you have a number column into which there is accidentally a letter o, instead of a zero, then the whole column will automatically become a character (text) column.</w:t>
-      </w:r>
-    </w:p>
-    <w:p>
-      <w:r>
-        <w:t xml:space="preserve">Data frames also have metadata associated with the columns (variables)of data.  For example, as well as a name, each variable can </w:t>
+        <w:t xml:space="preserve">of data.  For example, as well as a name, each variable can </w:t>
       </w:r>
       <w:r>
         <w:t xml:space="preserve">also </w:t>
@@ -6005,7 +6203,13 @@
         <w:t>is</w:t>
       </w:r>
       <w:r>
-        <w:t xml:space="preserve"> View dialogue is in Fig. 3</w:t>
+        <w:t xml:space="preserve"> View </w:t>
+      </w:r>
+      <w:r>
+        <w:t>dialog</w:t>
+      </w:r>
+      <w:r>
+        <w:t xml:space="preserve"> is in Fig. 3</w:t>
       </w:r>
       <w:r>
         <w:t xml:space="preserve">.  It shows there are 2 objects, called </w:t>
@@ -6024,7 +6228,13 @@
       </w:r>
       <w:proofErr w:type="spellEnd"/>
       <w:r>
-        <w:t>.  They came from the correlations dialogue that produced both some summaries and a graph.</w:t>
+        <w:t xml:space="preserve">.  They came from the correlations </w:t>
+      </w:r>
+      <w:r>
+        <w:t>dialog</w:t>
+      </w:r>
+      <w:r>
+        <w:t xml:space="preserve"> that produced both some summaries and a graph.</w:t>
       </w:r>
     </w:p>
     <w:tbl>
@@ -6044,23 +6254,24 @@
           </w:tcPr>
           <w:p>
             <w:r>
-              <w:t>This is a general feature.  Every dialogue that produces a graph includes an option to save the corresponding object.  If not, then the most recent graph is always saved</w:t>
+              <w:t xml:space="preserve">This is a general feature.  Every </w:t>
+            </w:r>
+            <w:r>
+              <w:t>dialog</w:t>
+            </w:r>
+            <w:r>
+              <w:t xml:space="preserve"> that produces a graph includes an option to save the corresponding object.  If not, then the most recent graph is always saved</w:t>
             </w:r>
             <w:r>
               <w:t xml:space="preserve"> by R-</w:t>
             </w:r>
             <w:proofErr w:type="spellStart"/>
-            <w:proofErr w:type="gramStart"/>
             <w:r>
               <w:t>Instat</w:t>
             </w:r>
             <w:proofErr w:type="spellEnd"/>
             <w:r>
-              <w:t>, and</w:t>
-            </w:r>
-            <w:proofErr w:type="gramEnd"/>
-            <w:r>
-              <w:t xml:space="preserve"> given the name </w:t>
+              <w:t xml:space="preserve">, and given the name </w:t>
             </w:r>
             <w:proofErr w:type="spellStart"/>
             <w:r>
@@ -6073,7 +6284,13 @@
           </w:p>
           <w:p>
             <w:r>
-              <w:t xml:space="preserve">The same is true for all the dialogues that produce a model or summary. </w:t>
+              <w:t xml:space="preserve">The same is true for all the </w:t>
+            </w:r>
+            <w:r>
+              <w:t>dialog</w:t>
+            </w:r>
+            <w:r>
+              <w:t xml:space="preserve">s that produce a model or summary. </w:t>
             </w:r>
           </w:p>
         </w:tc>
@@ -6175,108 +6392,131 @@
       <w:r>
         <w:t xml:space="preserve"> these objects are also part of the metadata associated with the corresponding data frame.  They form part of the </w:t>
       </w:r>
+      <w:r>
+        <w:rPr>
+          <w:i/>
+        </w:rPr>
+        <w:t xml:space="preserve">data </w:t>
+      </w:r>
+      <w:r>
+        <w:rPr>
+          <w:i/>
+        </w:rPr>
+        <w:t>sheet</w:t>
+      </w:r>
+      <w:r>
+        <w:t xml:space="preserve">.  </w:t>
+      </w:r>
+      <w:r>
+        <w:t>A</w:t>
+      </w:r>
+      <w:r>
+        <w:t xml:space="preserve"> </w:t>
+      </w:r>
+      <w:r>
+        <w:rPr>
+          <w:rStyle w:val="Command"/>
+        </w:rPr>
+        <w:t xml:space="preserve">data </w:t>
+      </w:r>
+      <w:r>
+        <w:rPr>
+          <w:rStyle w:val="Command"/>
+        </w:rPr>
+        <w:t>sheet</w:t>
+      </w:r>
+      <w:r>
+        <w:t xml:space="preserve"> is a data frame with (often) quite a lot of metadata</w:t>
+      </w:r>
+      <w:r>
+        <w:t xml:space="preserve"> and associated objects (e.g. graphs and models).</w:t>
+      </w:r>
+    </w:p>
+    <w:p>
+      <w:r>
+        <w:t>We now produce a second, summary data frame</w:t>
+      </w:r>
+      <w:r>
+        <w:t>.</w:t>
+      </w:r>
+    </w:p>
+    <w:p>
+      <w:r>
+        <w:t xml:space="preserve">** Go to </w:t>
+      </w:r>
+      <w:r>
+        <w:rPr>
+          <w:rStyle w:val="Command"/>
+        </w:rPr>
+        <w:t>Prepare &gt; Column: Reshape &gt; Column Summaries</w:t>
+      </w:r>
+      <w:r>
+        <w:t>.</w:t>
+      </w:r>
+    </w:p>
+    <w:p>
+      <w:r>
+        <w:t>We choose to summari</w:t>
+      </w:r>
+      <w:r>
+        <w:t>se</w:t>
+      </w:r>
+      <w:r>
+        <w:t xml:space="preserve"> </w:t>
+      </w:r>
+      <w:r>
+        <w:t>a</w:t>
+      </w:r>
+      <w:r>
+        <w:t xml:space="preserve"> numeric column</w:t>
+      </w:r>
+      <w:r>
+        <w:t xml:space="preserve">, </w:t>
+      </w:r>
+      <w:r>
+        <w:rPr>
+          <w:i/>
+        </w:rPr>
+        <w:t>carat</w:t>
+      </w:r>
+      <w:r>
+        <w:t>,</w:t>
+      </w:r>
+      <w:r>
+        <w:t xml:space="preserve"> by </w:t>
+      </w:r>
+      <w:r>
+        <w:t xml:space="preserve">the </w:t>
+      </w:r>
+      <w:r>
+        <w:t xml:space="preserve">2 factors </w:t>
+      </w:r>
+      <w:r>
+        <w:t xml:space="preserve">called </w:t>
+      </w:r>
+      <w:r>
+        <w:rPr>
+          <w:b/>
+        </w:rPr>
+        <w:t>cut</w:t>
+      </w:r>
+      <w:r>
+        <w:t xml:space="preserve"> and </w:t>
+      </w:r>
       <w:proofErr w:type="spellStart"/>
       <w:r>
-        <w:t>Instat</w:t>
+        <w:rPr>
+          <w:b/>
+        </w:rPr>
+        <w:t>color</w:t>
       </w:r>
       <w:proofErr w:type="spellEnd"/>
       <w:r>
-        <w:t xml:space="preserve"> data object.  </w:t>
-      </w:r>
-      <w:r>
-        <w:t>A</w:t>
-      </w:r>
-      <w:r>
-        <w:t xml:space="preserve">n </w:t>
-      </w:r>
-      <w:proofErr w:type="spellStart"/>
-      <w:r>
-        <w:rPr>
-          <w:rStyle w:val="Command"/>
-        </w:rPr>
-        <w:t>Instat</w:t>
-      </w:r>
-      <w:proofErr w:type="spellEnd"/>
-      <w:r>
-        <w:rPr>
-          <w:rStyle w:val="Command"/>
-        </w:rPr>
-        <w:t xml:space="preserve"> data </w:t>
-      </w:r>
-      <w:r>
-        <w:rPr>
-          <w:rStyle w:val="Command"/>
-        </w:rPr>
-        <w:t>sheet</w:t>
-      </w:r>
-      <w:r>
-        <w:t xml:space="preserve"> is a data frame with (often) quite a lot of metadata.</w:t>
-      </w:r>
-    </w:p>
-    <w:p>
-      <w:r>
-        <w:t>We now produce a second, summary data frame</w:t>
-      </w:r>
-    </w:p>
-    <w:p>
-      <w:r>
-        <w:t xml:space="preserve">** Go to </w:t>
-      </w:r>
-      <w:r>
-        <w:rPr>
-          <w:rStyle w:val="Command"/>
-        </w:rPr>
-        <w:t>Prepare &gt; Column: Reshape &gt; Column Summaries</w:t>
-      </w:r>
-      <w:r>
         <w:t>.</w:t>
       </w:r>
     </w:p>
     <w:p>
       <w:r>
-        <w:t>We choose to summari</w:t>
-      </w:r>
-      <w:r>
-        <w:t>se</w:t>
-      </w:r>
-      <w:r>
-        <w:t xml:space="preserve"> </w:t>
-      </w:r>
-      <w:r>
-        <w:t>a</w:t>
-      </w:r>
-      <w:r>
-        <w:t xml:space="preserve"> numeric column</w:t>
-      </w:r>
-      <w:r>
-        <w:t>, carat,</w:t>
-      </w:r>
-      <w:r>
-        <w:t xml:space="preserve"> by </w:t>
-      </w:r>
-      <w:r>
-        <w:t xml:space="preserve">the </w:t>
-      </w:r>
-      <w:r>
-        <w:t xml:space="preserve">2 factors </w:t>
-      </w:r>
-      <w:r>
-        <w:t xml:space="preserve">called </w:t>
-      </w:r>
-      <w:r>
-        <w:t xml:space="preserve">cut and </w:t>
-      </w:r>
-      <w:proofErr w:type="spellStart"/>
-      <w:r>
-        <w:t>color</w:t>
-      </w:r>
-      <w:proofErr w:type="spellEnd"/>
-      <w:r>
-        <w:t>.</w:t>
-      </w:r>
-    </w:p>
-    <w:p>
-      <w:r>
         <w:t xml:space="preserve">** </w:t>
       </w:r>
       <w:r>
@@ -6286,7 +6526,13 @@
         <w:t>Complete</w:t>
       </w:r>
       <w:r>
-        <w:t xml:space="preserve"> the main dialogue as shown in </w:t>
+        <w:t xml:space="preserve"> the main </w:t>
+      </w:r>
+      <w:r>
+        <w:t>dialog</w:t>
+      </w:r>
+      <w:r>
+        <w:t xml:space="preserve"> as shown in </w:t>
       </w:r>
       <w:r>
         <w:rPr>
@@ -6371,7 +6617,13 @@
         <w:t>Complete</w:t>
       </w:r>
       <w:r>
-        <w:t xml:space="preserve"> this sub-dialogue as shown in </w:t>
+        <w:t xml:space="preserve"> this sub-</w:t>
+      </w:r>
+      <w:r>
+        <w:t>dialog</w:t>
+      </w:r>
+      <w:r>
+        <w:t xml:space="preserve"> as shown in </w:t>
       </w:r>
       <w:r>
         <w:rPr>
@@ -6395,7 +6647,13 @@
         <w:t>Return</w:t>
       </w:r>
       <w:r>
-        <w:t xml:space="preserve"> to go back to the main dialogue and then </w:t>
+        <w:t xml:space="preserve"> to go back to the main </w:t>
+      </w:r>
+      <w:r>
+        <w:t>dialog</w:t>
+      </w:r>
+      <w:r>
+        <w:t xml:space="preserve"> and then </w:t>
       </w:r>
       <w:r>
         <w:rPr>
@@ -6426,7 +6684,10 @@
     </w:p>
     <w:p>
       <w:r>
-        <w:t>This dialogue</w:t>
+        <w:t xml:space="preserve">This </w:t>
+      </w:r>
+      <w:r>
+        <w:t>dialog</w:t>
       </w:r>
       <w:r>
         <w:t xml:space="preserve"> has also produced more metadata that link these 2 data frames.  </w:t>
@@ -6478,7 +6739,13 @@
         <w:t xml:space="preserve">associated </w:t>
       </w:r>
       <w:r>
-        <w:t>meta data.  A</w:t>
+        <w:t>meta data</w:t>
+      </w:r>
+      <w:r>
+        <w:t xml:space="preserve"> and objects</w:t>
+      </w:r>
+      <w:r>
+        <w:t>.  A</w:t>
       </w:r>
       <w:r>
         <w:rPr>
@@ -6505,13 +6772,19 @@
         <w:t xml:space="preserve">.  </w:t>
       </w:r>
       <w:r>
-        <w:t xml:space="preserve">Usually it </w:t>
-      </w:r>
-      <w:r>
-        <w:t>is</w:t>
-      </w:r>
-      <w:r>
-        <w:t xml:space="preserve"> a set of linked data frames.</w:t>
+        <w:t xml:space="preserve">Usually </w:t>
+      </w:r>
+      <w:r>
+        <w:t>the</w:t>
+      </w:r>
+      <w:r>
+        <w:t xml:space="preserve"> data frames</w:t>
+      </w:r>
+      <w:r>
+        <w:t xml:space="preserve"> in a data book are linked</w:t>
+      </w:r>
+      <w:r>
+        <w:t>.</w:t>
       </w:r>
     </w:p>
     <w:p>
@@ -6539,7 +6812,13 @@
       </w:r>
       <w:proofErr w:type="spellEnd"/>
       <w:r>
-        <w:t xml:space="preserve"> dialogues.  </w:t>
+        <w:t xml:space="preserve"> </w:t>
+      </w:r>
+      <w:r>
+        <w:t>dialog</w:t>
+      </w:r>
+      <w:r>
+        <w:t xml:space="preserve">s.  </w:t>
       </w:r>
       <w:r>
         <w:t>R-</w:t>
@@ -6561,6 +6840,28 @@
       <w:r>
         <w:t>, particularly when the analysis involves more than one data frame.  But it does make the R commands a little harder to read.</w:t>
       </w:r>
+      <w:r>
+        <w:t xml:space="preserve"> The </w:t>
+      </w:r>
+      <w:proofErr w:type="spellStart"/>
+      <w:r>
+        <w:rPr>
+          <w:b/>
+        </w:rPr>
+        <w:t>data_book</w:t>
+      </w:r>
+      <w:proofErr w:type="spellEnd"/>
+      <w:r>
+        <w:t xml:space="preserve"> structure was created specifically for R-</w:t>
+      </w:r>
+      <w:proofErr w:type="spellStart"/>
+      <w:r>
+        <w:t>Instat</w:t>
+      </w:r>
+      <w:proofErr w:type="spellEnd"/>
+      <w:r>
+        <w:t xml:space="preserve"> so you will not find in other examples of R code.</w:t>
+      </w:r>
     </w:p>
     <w:p>
       <w:r>
@@ -6598,7 +6899,13 @@
         <w:t>Describe &gt; Multivariate &gt; Correlations</w:t>
       </w:r>
       <w:r>
-        <w:t xml:space="preserve"> dialogue again.</w:t>
+        <w:t xml:space="preserve"> </w:t>
+      </w:r>
+      <w:r>
+        <w:t>dialog</w:t>
+      </w:r>
+      <w:r>
+        <w:t xml:space="preserve"> again.</w:t>
       </w:r>
     </w:p>
     <w:p>
@@ -6658,7 +6965,13 @@
         <w:t xml:space="preserve">OK </w:t>
       </w:r>
       <w:r>
-        <w:t>to see the output from this dialogue again.</w:t>
+        <w:t xml:space="preserve">to see the output from this </w:t>
+      </w:r>
+      <w:r>
+        <w:t>dialog</w:t>
+      </w:r>
+      <w:r>
+        <w:t xml:space="preserve"> again.</w:t>
       </w:r>
     </w:p>
     <w:p>
@@ -6759,7 +7072,6 @@
               <w:t xml:space="preserve"> &lt;- </w:t>
             </w:r>
             <w:proofErr w:type="spellStart"/>
-            <w:proofErr w:type="gramStart"/>
             <w:r>
               <w:rPr>
                 <w:sz w:val="16"/>
@@ -6773,15 +7085,7 @@
                 <w:sz w:val="16"/>
                 <w:szCs w:val="16"/>
               </w:rPr>
-              <w:t>(</w:t>
-            </w:r>
-            <w:proofErr w:type="gramEnd"/>
-            <w:r>
-              <w:rPr>
-                <w:sz w:val="16"/>
-                <w:szCs w:val="16"/>
-              </w:rPr>
-              <w:t>x=</w:t>
+              <w:t>(x=</w:t>
             </w:r>
             <w:proofErr w:type="spellStart"/>
             <w:r>
@@ -6889,26 +7193,17 @@
                 <w:sz w:val="16"/>
                 <w:szCs w:val="16"/>
               </w:rPr>
-              <w:t>InstatDataObject$add_</w:t>
-            </w:r>
-            <w:proofErr w:type="gramStart"/>
+              <w:t>InstatDataObject$add_model</w:t>
+            </w:r>
+            <w:proofErr w:type="spellEnd"/>
             <w:r>
               <w:rPr>
                 <w:sz w:val="16"/>
                 <w:szCs w:val="16"/>
               </w:rPr>
-              <w:t>model</w:t>
-            </w:r>
-            <w:proofErr w:type="spellEnd"/>
-            <w:r>
-              <w:rPr>
-                <w:sz w:val="16"/>
-                <w:szCs w:val="16"/>
-              </w:rPr>
               <w:t>(</w:t>
             </w:r>
             <w:proofErr w:type="spellStart"/>
-            <w:proofErr w:type="gramEnd"/>
             <w:r>
               <w:rPr>
                 <w:sz w:val="16"/>
@@ -6991,26 +7286,17 @@
                 <w:sz w:val="16"/>
                 <w:szCs w:val="16"/>
               </w:rPr>
-              <w:t>InstatDataObject$get_</w:t>
-            </w:r>
-            <w:proofErr w:type="gramStart"/>
+              <w:t>InstatDataObject$get_models</w:t>
+            </w:r>
+            <w:proofErr w:type="spellEnd"/>
             <w:r>
               <w:rPr>
                 <w:sz w:val="16"/>
                 <w:szCs w:val="16"/>
               </w:rPr>
-              <w:t>models</w:t>
-            </w:r>
-            <w:proofErr w:type="spellEnd"/>
-            <w:r>
-              <w:rPr>
-                <w:sz w:val="16"/>
-                <w:szCs w:val="16"/>
-              </w:rPr>
               <w:t>(</w:t>
             </w:r>
             <w:proofErr w:type="spellStart"/>
-            <w:proofErr w:type="gramEnd"/>
             <w:r>
               <w:rPr>
                 <w:sz w:val="16"/>
@@ -7071,21 +7357,12 @@
                 <w:szCs w:val="16"/>
               </w:rPr>
             </w:pPr>
-            <w:proofErr w:type="gramStart"/>
             <w:r>
               <w:rPr>
                 <w:sz w:val="16"/>
                 <w:szCs w:val="16"/>
               </w:rPr>
-              <w:t>rm(</w:t>
-            </w:r>
-            <w:proofErr w:type="gramEnd"/>
-            <w:r>
-              <w:rPr>
-                <w:sz w:val="16"/>
-                <w:szCs w:val="16"/>
-              </w:rPr>
-              <w:t>list=c("diamonds", ))</w:t>
+              <w:t>rm(list=c("diamonds", ))</w:t>
             </w:r>
           </w:p>
         </w:tc>
@@ -7166,83 +7443,130 @@
           <w:sz w:val="20"/>
           <w:szCs w:val="20"/>
         </w:rPr>
-        <w:t>$get_columns_from_</w:t>
-      </w:r>
-      <w:proofErr w:type="gramStart"/>
+        <w:t>$get_columns_from_data</w:t>
+      </w:r>
+      <w:proofErr w:type="spellEnd"/>
       <w:r>
         <w:rPr>
           <w:sz w:val="20"/>
           <w:szCs w:val="20"/>
         </w:rPr>
-        <w:t>data</w:t>
-      </w:r>
-      <w:proofErr w:type="spellEnd"/>
+        <w:t>(</w:t>
+      </w:r>
+      <w:proofErr w:type="spellStart"/>
       <w:r>
         <w:rPr>
           <w:sz w:val="20"/>
           <w:szCs w:val="20"/>
         </w:rPr>
-        <w:t>(</w:t>
-      </w:r>
-      <w:proofErr w:type="spellStart"/>
-      <w:proofErr w:type="gramEnd"/>
+        <w:t>data_name</w:t>
+      </w:r>
+      <w:proofErr w:type="spellEnd"/>
       <w:r>
         <w:rPr>
           <w:sz w:val="20"/>
           <w:szCs w:val="20"/>
         </w:rPr>
-        <w:t>data_name</w:t>
-      </w:r>
-      <w:proofErr w:type="spellEnd"/>
+        <w:t xml:space="preserve">="diamonds", </w:t>
+      </w:r>
+      <w:proofErr w:type="spellStart"/>
       <w:r>
         <w:rPr>
           <w:sz w:val="20"/>
           <w:szCs w:val="20"/>
         </w:rPr>
-        <w:t xml:space="preserve">="diamonds", </w:t>
-      </w:r>
-      <w:proofErr w:type="spellStart"/>
+        <w:t>col_names</w:t>
+      </w:r>
+      <w:proofErr w:type="spellEnd"/>
       <w:r>
         <w:rPr>
           <w:sz w:val="20"/>
           <w:szCs w:val="20"/>
         </w:rPr>
-        <w:t>col_names</w:t>
-      </w:r>
-      <w:proofErr w:type="spellEnd"/>
+        <w:t>=c("</w:t>
+      </w:r>
+      <w:proofErr w:type="spellStart"/>
       <w:r>
         <w:rPr>
           <w:sz w:val="20"/>
           <w:szCs w:val="20"/>
         </w:rPr>
-        <w:t>=c("</w:t>
-      </w:r>
-      <w:proofErr w:type="spellStart"/>
+        <w:t>carat","depth","y","z</w:t>
+      </w:r>
+      <w:proofErr w:type="spellEnd"/>
       <w:r>
         <w:rPr>
           <w:sz w:val="20"/>
           <w:szCs w:val="20"/>
         </w:rPr>
-        <w:t>carat","depth","y","z</w:t>
+        <w:t xml:space="preserve">"))” </w:t>
+      </w:r>
+    </w:p>
+    <w:p>
+      <w:r>
+        <w:t xml:space="preserve">has simply taken the 4 columns from the diamonds data frame </w:t>
+      </w:r>
+      <w:r>
+        <w:t xml:space="preserve">that is </w:t>
+      </w:r>
+      <w:r>
+        <w:t>in th</w:t>
+      </w:r>
+      <w:r>
+        <w:t>at</w:t>
+      </w:r>
+      <w:r>
+        <w:t xml:space="preserve"> </w:t>
+      </w:r>
+      <w:r>
+        <w:rPr>
+          <w:b/>
+          <w:i/>
+        </w:rPr>
+        <w:t xml:space="preserve">data </w:t>
+      </w:r>
+      <w:r>
+        <w:rPr>
+          <w:rStyle w:val="Command"/>
+        </w:rPr>
+        <w:t>sheet</w:t>
+      </w:r>
+      <w:r>
+        <w:t xml:space="preserve"> and </w:t>
+      </w:r>
+      <w:r>
+        <w:t>put</w:t>
+      </w:r>
+      <w:r>
+        <w:t xml:space="preserve"> them into a </w:t>
+      </w:r>
+      <w:r>
+        <w:t xml:space="preserve">second </w:t>
+      </w:r>
+      <w:r>
+        <w:t>data frame</w:t>
+      </w:r>
+      <w:r>
+        <w:t xml:space="preserve">.  The results are not printed, but are put into the </w:t>
+      </w:r>
+      <w:proofErr w:type="spellStart"/>
+      <w:r>
+        <w:rPr>
+          <w:rStyle w:val="Command"/>
+        </w:rPr>
+        <w:t>last_model</w:t>
       </w:r>
       <w:proofErr w:type="spellEnd"/>
       <w:r>
-        <w:rPr>
-          <w:sz w:val="20"/>
-          <w:szCs w:val="20"/>
-        </w:rPr>
-        <w:t xml:space="preserve">"))” </w:t>
-      </w:r>
-    </w:p>
-    <w:p>
-      <w:r>
-        <w:t xml:space="preserve">has simply taken the 4 columns from the diamonds data frame </w:t>
-      </w:r>
-      <w:r>
-        <w:t xml:space="preserve">that is </w:t>
-      </w:r>
-      <w:r>
-        <w:t>in th</w:t>
+        <w:t xml:space="preserve"> object.</w:t>
+      </w:r>
+    </w:p>
+    <w:p>
+      <w:r>
+        <w:t>Line 2</w:t>
+      </w:r>
+      <w:r>
+        <w:t xml:space="preserve"> has added the model into th</w:t>
       </w:r>
       <w:r>
         <w:t>at</w:t>
@@ -7251,45 +7575,49 @@
         <w:t xml:space="preserve"> </w:t>
       </w:r>
       <w:r>
-        <w:t>d</w:t>
-      </w:r>
-      <w:r>
-        <w:rPr>
-          <w:rStyle w:val="Command"/>
-        </w:rPr>
-        <w:t xml:space="preserve">ata </w:t>
-      </w:r>
-      <w:r>
-        <w:rPr>
-          <w:rStyle w:val="Command"/>
-        </w:rPr>
-        <w:t>sheet</w:t>
-      </w:r>
-      <w:r>
-        <w:t xml:space="preserve"> and </w:t>
-      </w:r>
-      <w:r>
-        <w:t>put</w:t>
-      </w:r>
-      <w:r>
-        <w:t xml:space="preserve"> them into a </w:t>
-      </w:r>
-      <w:r>
-        <w:t xml:space="preserve">second </w:t>
-      </w:r>
-      <w:r>
-        <w:t>data frame</w:t>
-      </w:r>
-      <w:r>
-        <w:t xml:space="preserve">.  The results are not </w:t>
-      </w:r>
-      <w:proofErr w:type="gramStart"/>
-      <w:r>
-        <w:t>printed, but</w:t>
-      </w:r>
-      <w:proofErr w:type="gramEnd"/>
-      <w:r>
-        <w:t xml:space="preserve"> are put into the </w:t>
+        <w:rPr>
+          <w:rStyle w:val="Command"/>
+        </w:rPr>
+        <w:t>data sheet</w:t>
+      </w:r>
+      <w:r>
+        <w:t>.</w:t>
+      </w:r>
+      <w:r>
+        <w:t xml:space="preserve"> </w:t>
+      </w:r>
+    </w:p>
+    <w:p>
+      <w:r>
+        <w:t xml:space="preserve">Line 3 </w:t>
+      </w:r>
+      <w:r>
+        <w:t>has simply printed the model</w:t>
+      </w:r>
+      <w:r>
+        <w:t>, i.e. the correlations in this case.</w:t>
+      </w:r>
+      <w:r>
+        <w:t xml:space="preserve"> </w:t>
+      </w:r>
+    </w:p>
+    <w:p>
+      <w:r>
+        <w:t xml:space="preserve">Finally line 4 has removed the diamonds data from </w:t>
+      </w:r>
+      <w:r>
+        <w:t xml:space="preserve">R’s memory.  </w:t>
+      </w:r>
+    </w:p>
+    <w:p>
+      <w:r>
+        <w:t xml:space="preserve">** In the script window make a new line </w:t>
+      </w:r>
+      <w:r>
+        <w:t xml:space="preserve">just </w:t>
+      </w:r>
+      <w:r>
+        <w:t xml:space="preserve">after line 1 and type (or copy) </w:t>
       </w:r>
       <w:proofErr w:type="spellStart"/>
       <w:r>
@@ -7300,78 +7628,8 @@
       </w:r>
       <w:proofErr w:type="spellEnd"/>
       <w:r>
-        <w:t xml:space="preserve"> object.</w:t>
-      </w:r>
-    </w:p>
-    <w:p>
-      <w:r>
-        <w:t>Line 2</w:t>
-      </w:r>
-      <w:r>
-        <w:t xml:space="preserve"> has added the model into th</w:t>
-      </w:r>
-      <w:r>
-        <w:t>at</w:t>
-      </w:r>
-      <w:r>
-        <w:t xml:space="preserve"> </w:t>
-      </w:r>
-      <w:r>
-        <w:rPr>
-          <w:rStyle w:val="Command"/>
-        </w:rPr>
-        <w:t>data sheet</w:t>
-      </w:r>
-      <w:r>
         <w:t>.</w:t>
       </w:r>
-      <w:r>
-        <w:t xml:space="preserve"> </w:t>
-      </w:r>
-    </w:p>
-    <w:p>
-      <w:r>
-        <w:t xml:space="preserve">Line 3 </w:t>
-      </w:r>
-      <w:r>
-        <w:t>has simply printed the model</w:t>
-      </w:r>
-      <w:r>
-        <w:t>, i.e. the correlations in this case.</w:t>
-      </w:r>
-      <w:r>
-        <w:t xml:space="preserve"> </w:t>
-      </w:r>
-    </w:p>
-    <w:p>
-      <w:r>
-        <w:t xml:space="preserve">Finally line 4 has removed the diamonds data from </w:t>
-      </w:r>
-      <w:r>
-        <w:t xml:space="preserve">R’s memory.  </w:t>
-      </w:r>
-    </w:p>
-    <w:p>
-      <w:r>
-        <w:t xml:space="preserve">** In the script window make a new line </w:t>
-      </w:r>
-      <w:r>
-        <w:t xml:space="preserve">just </w:t>
-      </w:r>
-      <w:r>
-        <w:t xml:space="preserve">after line 1 and type (or copy) </w:t>
-      </w:r>
-      <w:proofErr w:type="spellStart"/>
-      <w:r>
-        <w:rPr>
-          <w:rStyle w:val="Command"/>
-        </w:rPr>
-        <w:t>last_model</w:t>
-      </w:r>
-      <w:proofErr w:type="spellEnd"/>
-      <w:r>
-        <w:t>.</w:t>
-      </w:r>
     </w:p>
     <w:p>
       <w:r>
@@ -7480,13 +7738,8 @@
       <w:r>
         <w:t xml:space="preserve">in </w:t>
       </w:r>
-      <w:proofErr w:type="spellStart"/>
-      <w:r>
-        <w:t>RStudio</w:t>
-      </w:r>
-      <w:proofErr w:type="spellEnd"/>
-      <w:r>
-        <w:t xml:space="preserve"> is simpler</w:t>
+      <w:r>
+        <w:t>RStudio is simpler</w:t>
       </w:r>
       <w:r>
         <w:t xml:space="preserve"> than in R-</w:t>
@@ -7588,7 +7841,10 @@
       </w:r>
       <w:proofErr w:type="spellEnd"/>
       <w:r>
-        <w:t xml:space="preserve"> calculator: a “halfway” dialogue</w:t>
+        <w:t xml:space="preserve"> calculator: a “halfway” </w:t>
+      </w:r>
+      <w:r>
+        <w:t>dialog</w:t>
       </w:r>
       <w:bookmarkEnd w:id="5"/>
     </w:p>
@@ -7602,7 +7858,13 @@
       </w:r>
       <w:proofErr w:type="spellEnd"/>
       <w:r>
-        <w:t xml:space="preserve"> dialogues are designed </w:t>
+        <w:t xml:space="preserve"> </w:t>
+      </w:r>
+      <w:r>
+        <w:t>dialog</w:t>
+      </w:r>
+      <w:r>
+        <w:t xml:space="preserve">s are designed </w:t>
       </w:r>
       <w:r>
         <w:t>for</w:t>
@@ -7663,7 +7925,10 @@
         <w:t xml:space="preserve"> </w:t>
       </w:r>
       <w:r>
-        <w:t>dialogue produces one, or more</w:t>
+        <w:t>dialog</w:t>
+      </w:r>
+      <w:r>
+        <w:t xml:space="preserve"> produces one, or more</w:t>
       </w:r>
       <w:r>
         <w:t>,</w:t>
@@ -7726,7 +7991,19 @@
       </w:r>
       <w:proofErr w:type="spellEnd"/>
       <w:r>
-        <w:t xml:space="preserve"> dialogues do not protect you quite so much from R.  We call them “halfway” dialogues.  They involve you, with assistance, in typing a single R command (or part of a command).  We </w:t>
+        <w:t xml:space="preserve"> </w:t>
+      </w:r>
+      <w:r>
+        <w:t>dialog</w:t>
+      </w:r>
+      <w:r>
+        <w:t xml:space="preserve">s do not protect you quite so much from R.  We call them “halfway” </w:t>
+      </w:r>
+      <w:r>
+        <w:t>dialog</w:t>
+      </w:r>
+      <w:r>
+        <w:t xml:space="preserve">s.  They involve you, with assistance, in typing a single R command (or part of a command).  We </w:t>
       </w:r>
       <w:r>
         <w:t xml:space="preserve">first </w:t>
@@ -7897,7 +8174,13 @@
     </w:p>
     <w:p>
       <w:r>
-        <w:t xml:space="preserve">These halfway dialogues are very powerful – because R is so powerful.  But they are also </w:t>
+        <w:t xml:space="preserve">These halfway </w:t>
+      </w:r>
+      <w:r>
+        <w:t>dialog</w:t>
+      </w:r>
+      <w:r>
+        <w:t xml:space="preserve">s are very powerful – because R is so powerful.  But they are also </w:t>
       </w:r>
       <w:r>
         <w:t>risky</w:t>
@@ -8058,18 +8341,30 @@
         <w:t>shows</w:t>
       </w:r>
       <w:r>
-        <w:t xml:space="preserve"> why the halfway dialogues are more dangerous.  In </w:t>
+        <w:t xml:space="preserve"> why the halfway </w:t>
+      </w:r>
+      <w:r>
+        <w:t>dialog</w:t>
+      </w:r>
+      <w:r>
+        <w:t xml:space="preserve">s are more dangerous.  In </w:t>
       </w:r>
       <w:r>
         <w:t>most</w:t>
       </w:r>
       <w:r>
-        <w:t xml:space="preserve"> dialogues</w:t>
-      </w:r>
-      <w:r>
         <w:t xml:space="preserve"> </w:t>
       </w:r>
       <w:r>
+        <w:t>dialog</w:t>
+      </w:r>
+      <w:r>
+        <w:t>s</w:t>
+      </w:r>
+      <w:r>
+        <w:t xml:space="preserve"> </w:t>
+      </w:r>
+      <w:r>
         <w:t>R-</w:t>
       </w:r>
       <w:proofErr w:type="spellStart"/>
@@ -8096,7 +8391,13 @@
         <w:t>ing</w:t>
       </w:r>
       <w:r>
-        <w:t xml:space="preserve"> the Ok button.  But not in these halfway dialogues.</w:t>
+        <w:t xml:space="preserve"> the Ok button.  But not in these halfway </w:t>
+      </w:r>
+      <w:r>
+        <w:t>dialog</w:t>
+      </w:r>
+      <w:r>
+        <w:t>s.</w:t>
       </w:r>
     </w:p>
     <w:p>
@@ -8115,7 +8416,13 @@
     </w:p>
     <w:p>
       <w:r>
-        <w:t xml:space="preserve">The positive side is partly the power of these halfway dialogues.  </w:t>
+        <w:t xml:space="preserve">The positive side is partly the power of these halfway </w:t>
+      </w:r>
+      <w:r>
+        <w:t>dialog</w:t>
+      </w:r>
+      <w:r>
+        <w:t xml:space="preserve">s.  </w:t>
       </w:r>
       <w:r>
         <w:t>T</w:t>
@@ -8144,7 +8451,13 @@
     </w:p>
     <w:p>
       <w:r>
-        <w:t>We now exploit more of this dialogue.</w:t>
+        <w:t xml:space="preserve">We now exploit more of this </w:t>
+      </w:r>
+      <w:r>
+        <w:t>dialog</w:t>
+      </w:r>
+      <w:r>
+        <w:t>.</w:t>
       </w:r>
     </w:p>
     <w:p>
@@ -8155,7 +8468,13 @@
         <w:t>Check</w:t>
       </w:r>
       <w:r>
-        <w:t xml:space="preserve"> the </w:t>
+        <w:t xml:space="preserve"> </w:t>
+      </w:r>
+      <w:r>
+        <w:t xml:space="preserve">that </w:t>
+      </w:r>
+      <w:r>
+        <w:t xml:space="preserve">the </w:t>
       </w:r>
       <w:r>
         <w:rPr>
@@ -8164,13 +8483,25 @@
         <w:t>diamonds</w:t>
       </w:r>
       <w:r>
-        <w:t xml:space="preserve"> data frame is the </w:t>
-      </w:r>
-      <w:r>
-        <w:t xml:space="preserve">active </w:t>
-      </w:r>
-      <w:r>
-        <w:t>one in the dialogue</w:t>
+        <w:t xml:space="preserve"> data </w:t>
+      </w:r>
+      <w:r>
+        <w:t xml:space="preserve">sheet </w:t>
+      </w:r>
+      <w:r>
+        <w:t xml:space="preserve">is the </w:t>
+      </w:r>
+      <w:r>
+        <w:t>selected</w:t>
+      </w:r>
+      <w:r>
+        <w:t xml:space="preserve"> </w:t>
+      </w:r>
+      <w:r>
+        <w:t xml:space="preserve">one in the </w:t>
+      </w:r>
+      <w:r>
+        <w:t>dialog</w:t>
       </w:r>
       <w:r>
         <w:t>, i.e. the primary data and not the summary data, Fig. 4</w:t>
@@ -8410,21 +8741,111 @@
                 <w:szCs w:val="18"/>
               </w:rPr>
             </w:pPr>
+            <w:r>
+              <w:rPr>
+                <w:rFonts w:ascii="Microsoft Sans Serif" w:hAnsi="Microsoft Sans Serif" w:cs="Microsoft Sans Serif"/>
+                <w:color w:val="000000"/>
+                <w:sz w:val="16"/>
+                <w:szCs w:val="16"/>
+                <w:lang w:val="en-US"/>
+              </w:rPr>
+              <w:t>diamonds</w:t>
+            </w:r>
+            <w:r>
+              <w:rPr>
+                <w:rFonts w:ascii="Microsoft Sans Serif" w:hAnsi="Microsoft Sans Serif" w:cs="Microsoft Sans Serif"/>
+                <w:color w:val="000000"/>
+                <w:sz w:val="16"/>
+                <w:szCs w:val="16"/>
+                <w:lang w:val="en-US"/>
+              </w:rPr>
+              <w:t xml:space="preserve"> &lt;- </w:t>
+            </w:r>
             <w:proofErr w:type="spellStart"/>
             <w:r>
               <w:rPr>
-                <w:sz w:val="18"/>
-                <w:szCs w:val="18"/>
-              </w:rPr>
-              <w:t>pricepc</w:t>
+                <w:rFonts w:ascii="Microsoft Sans Serif" w:hAnsi="Microsoft Sans Serif" w:cs="Microsoft Sans Serif"/>
+                <w:color w:val="000000"/>
+                <w:sz w:val="16"/>
+                <w:szCs w:val="16"/>
+                <w:lang w:val="en-US"/>
+              </w:rPr>
+              <w:t>data_book$get_data_frame</w:t>
             </w:r>
             <w:proofErr w:type="spellEnd"/>
             <w:r>
               <w:rPr>
-                <w:sz w:val="18"/>
-                <w:szCs w:val="18"/>
-              </w:rPr>
-              <w:t xml:space="preserve"> &lt;- price/carat</w:t>
+                <w:rFonts w:ascii="Microsoft Sans Serif" w:hAnsi="Microsoft Sans Serif" w:cs="Microsoft Sans Serif"/>
+                <w:color w:val="000000"/>
+                <w:sz w:val="16"/>
+                <w:szCs w:val="16"/>
+                <w:lang w:val="en-US"/>
+              </w:rPr>
+              <w:t>(</w:t>
+            </w:r>
+            <w:proofErr w:type="spellStart"/>
+            <w:r>
+              <w:rPr>
+                <w:rFonts w:ascii="Microsoft Sans Serif" w:hAnsi="Microsoft Sans Serif" w:cs="Microsoft Sans Serif"/>
+                <w:color w:val="000000"/>
+                <w:sz w:val="16"/>
+                <w:szCs w:val="16"/>
+                <w:lang w:val="en-US"/>
+              </w:rPr>
+              <w:t>use_current_filter</w:t>
+            </w:r>
+            <w:proofErr w:type="spellEnd"/>
+            <w:r>
+              <w:rPr>
+                <w:rFonts w:ascii="Microsoft Sans Serif" w:hAnsi="Microsoft Sans Serif" w:cs="Microsoft Sans Serif"/>
+                <w:color w:val="000000"/>
+                <w:sz w:val="16"/>
+                <w:szCs w:val="16"/>
+                <w:lang w:val="en-US"/>
+              </w:rPr>
+              <w:t xml:space="preserve">=FALSE, </w:t>
+            </w:r>
+            <w:proofErr w:type="spellStart"/>
+            <w:r>
+              <w:rPr>
+                <w:rFonts w:ascii="Microsoft Sans Serif" w:hAnsi="Microsoft Sans Serif" w:cs="Microsoft Sans Serif"/>
+                <w:color w:val="000000"/>
+                <w:sz w:val="16"/>
+                <w:szCs w:val="16"/>
+                <w:lang w:val="en-US"/>
+              </w:rPr>
+              <w:t>data_name</w:t>
+            </w:r>
+            <w:proofErr w:type="spellEnd"/>
+            <w:r>
+              <w:rPr>
+                <w:rFonts w:ascii="Microsoft Sans Serif" w:hAnsi="Microsoft Sans Serif" w:cs="Microsoft Sans Serif"/>
+                <w:color w:val="000000"/>
+                <w:sz w:val="16"/>
+                <w:szCs w:val="16"/>
+                <w:lang w:val="en-US"/>
+              </w:rPr>
+              <w:t>="</w:t>
+            </w:r>
+            <w:r>
+              <w:rPr>
+                <w:rFonts w:ascii="Microsoft Sans Serif" w:hAnsi="Microsoft Sans Serif" w:cs="Microsoft Sans Serif"/>
+                <w:color w:val="000000"/>
+                <w:sz w:val="16"/>
+                <w:szCs w:val="16"/>
+                <w:lang w:val="en-US"/>
+              </w:rPr>
+              <w:t>diamonds</w:t>
+            </w:r>
+            <w:r>
+              <w:rPr>
+                <w:rFonts w:ascii="Microsoft Sans Serif" w:hAnsi="Microsoft Sans Serif" w:cs="Microsoft Sans Serif"/>
+                <w:color w:val="000000"/>
+                <w:sz w:val="16"/>
+                <w:szCs w:val="16"/>
+                <w:lang w:val="en-US"/>
+              </w:rPr>
+              <w:t>")</w:t>
             </w:r>
           </w:p>
           <w:p>
@@ -8439,39 +8860,102 @@
                 <w:szCs w:val="18"/>
               </w:rPr>
             </w:pPr>
-            <w:proofErr w:type="spellStart"/>
-            <w:r>
+            <w:r>
+              <w:rPr>
+                <w:rFonts w:ascii="Microsoft Sans Serif" w:hAnsi="Microsoft Sans Serif" w:cs="Microsoft Sans Serif"/>
+                <w:color w:val="000000"/>
+                <w:sz w:val="16"/>
+                <w:szCs w:val="16"/>
+                <w:lang w:val="en-US"/>
+              </w:rPr>
+              <w:t>attach(what=</w:t>
+            </w:r>
+            <w:r>
+              <w:rPr>
+                <w:rFonts w:ascii="Microsoft Sans Serif" w:hAnsi="Microsoft Sans Serif" w:cs="Microsoft Sans Serif"/>
+                <w:color w:val="000000"/>
+                <w:sz w:val="16"/>
+                <w:szCs w:val="16"/>
+                <w:lang w:val="en-US"/>
+              </w:rPr>
+              <w:t>diamonds</w:t>
+            </w:r>
+            <w:r>
+              <w:rPr>
+                <w:rFonts w:ascii="Microsoft Sans Serif" w:hAnsi="Microsoft Sans Serif" w:cs="Microsoft Sans Serif"/>
+                <w:color w:val="000000"/>
+                <w:sz w:val="16"/>
+                <w:szCs w:val="16"/>
+                <w:lang w:val="en-US"/>
+              </w:rPr>
+              <w:t>)</w:t>
+            </w:r>
+          </w:p>
+          <w:p>
+            <w:pPr>
+              <w:pStyle w:val="ListParagraph"/>
+              <w:numPr>
+                <w:ilvl w:val="0"/>
+                <w:numId w:val="4"/>
+              </w:numPr>
               <w:rPr>
                 <w:sz w:val="18"/>
                 <w:szCs w:val="18"/>
               </w:rPr>
-              <w:t>data_book</w:t>
-            </w:r>
+            </w:pPr>
+            <w:proofErr w:type="spellStart"/>
             <w:r>
               <w:rPr>
                 <w:sz w:val="18"/>
                 <w:szCs w:val="18"/>
               </w:rPr>
-              <w:t>$add_columns_to_</w:t>
-            </w:r>
-            <w:proofErr w:type="gramStart"/>
+              <w:t>pricepc</w:t>
+            </w:r>
+            <w:proofErr w:type="spellEnd"/>
             <w:r>
               <w:rPr>
                 <w:sz w:val="18"/>
                 <w:szCs w:val="18"/>
               </w:rPr>
-              <w:t>data</w:t>
-            </w:r>
-            <w:proofErr w:type="spellEnd"/>
-            <w:r>
+              <w:t xml:space="preserve"> &lt;- price/carat</w:t>
+            </w:r>
+          </w:p>
+          <w:p>
+            <w:pPr>
+              <w:pStyle w:val="ListParagraph"/>
+              <w:numPr>
+                <w:ilvl w:val="0"/>
+                <w:numId w:val="4"/>
+              </w:numPr>
               <w:rPr>
                 <w:sz w:val="18"/>
                 <w:szCs w:val="18"/>
               </w:rPr>
+            </w:pPr>
+            <w:proofErr w:type="spellStart"/>
+            <w:r>
+              <w:rPr>
+                <w:sz w:val="18"/>
+                <w:szCs w:val="18"/>
+              </w:rPr>
+              <w:t>data_book</w:t>
+            </w:r>
+            <w:r>
+              <w:rPr>
+                <w:sz w:val="18"/>
+                <w:szCs w:val="18"/>
+              </w:rPr>
+              <w:t>$add_columns_to_data</w:t>
+            </w:r>
+            <w:proofErr w:type="spellEnd"/>
+            <w:r>
+              <w:rPr>
+                <w:sz w:val="18"/>
+                <w:szCs w:val="18"/>
+              </w:rPr>
               <w:t>(</w:t>
             </w:r>
             <w:proofErr w:type="spellStart"/>
-            <w:proofErr w:type="gramEnd"/>
             <w:r>
               <w:rPr>
                 <w:sz w:val="18"/>
@@ -8560,37 +9044,67 @@
                 <w:numId w:val="4"/>
               </w:numPr>
             </w:pPr>
-            <w:proofErr w:type="spellStart"/>
             <w:r>
               <w:rPr>
                 <w:sz w:val="18"/>
                 <w:szCs w:val="18"/>
               </w:rPr>
-              <w:t>rm</w:t>
-            </w:r>
-            <w:proofErr w:type="spellEnd"/>
+              <w:t>rm(</w:t>
+            </w:r>
+            <w:proofErr w:type="spellStart"/>
             <w:r>
               <w:rPr>
                 <w:sz w:val="18"/>
                 <w:szCs w:val="18"/>
               </w:rPr>
-              <w:t>(</w:t>
-            </w:r>
-            <w:proofErr w:type="spellStart"/>
+              <w:t>pricepc</w:t>
+            </w:r>
+            <w:proofErr w:type="spellEnd"/>
             <w:r>
               <w:rPr>
                 <w:sz w:val="18"/>
                 <w:szCs w:val="18"/>
               </w:rPr>
-              <w:t>pricepc</w:t>
-            </w:r>
-            <w:proofErr w:type="spellEnd"/>
-            <w:r>
-              <w:rPr>
-                <w:sz w:val="18"/>
-                <w:szCs w:val="18"/>
-              </w:rPr>
               <w:t>)</w:t>
+            </w:r>
+          </w:p>
+          <w:p>
+            <w:pPr>
+              <w:pStyle w:val="ListParagraph"/>
+              <w:numPr>
+                <w:ilvl w:val="0"/>
+                <w:numId w:val="4"/>
+              </w:numPr>
+            </w:pPr>
+            <w:r>
+              <w:rPr>
+                <w:rFonts w:ascii="Microsoft Sans Serif" w:hAnsi="Microsoft Sans Serif" w:cs="Microsoft Sans Serif"/>
+                <w:color w:val="000000"/>
+                <w:sz w:val="16"/>
+                <w:szCs w:val="16"/>
+                <w:lang w:val="en-US"/>
+              </w:rPr>
+              <w:t>detach(unload=TRUE, name=</w:t>
+            </w:r>
+            <w:r>
+              <w:rPr>
+                <w:rFonts w:ascii="Microsoft Sans Serif" w:hAnsi="Microsoft Sans Serif" w:cs="Microsoft Sans Serif"/>
+                <w:color w:val="000000"/>
+                <w:sz w:val="16"/>
+                <w:szCs w:val="16"/>
+                <w:lang w:val="en-US"/>
+              </w:rPr>
+              <w:t xml:space="preserve"> </w:t>
+            </w:r>
+            <w:r>
+              <w:rPr>
+                <w:rFonts w:ascii="Microsoft Sans Serif" w:hAnsi="Microsoft Sans Serif" w:cs="Microsoft Sans Serif"/>
+                <w:color w:val="000000"/>
+                <w:sz w:val="16"/>
+                <w:szCs w:val="16"/>
+                <w:lang w:val="en-US"/>
+              </w:rPr>
+              <w:t>diamonds)</w:t>
             </w:r>
           </w:p>
         </w:tc>
@@ -8599,12 +9113,38 @@
     <w:p/>
     <w:p>
       <w:r>
-        <w:t>Line 1 does the calculation.</w:t>
-      </w:r>
-    </w:p>
-    <w:p>
-      <w:r>
-        <w:t>Line 2 puts the new column into the</w:t>
+        <w:t>Line</w:t>
+      </w:r>
+      <w:r>
+        <w:t>s</w:t>
+      </w:r>
+      <w:r>
+        <w:t xml:space="preserve"> 1</w:t>
+      </w:r>
+      <w:r>
+        <w:t>-2 gets the data and “attaches” it.</w:t>
+      </w:r>
+      <w:r>
+        <w:t xml:space="preserve"> </w:t>
+      </w:r>
+    </w:p>
+    <w:p>
+      <w:r>
+        <w:t xml:space="preserve">Line 3 </w:t>
+      </w:r>
+      <w:r>
+        <w:t>does the calculation.</w:t>
+      </w:r>
+    </w:p>
+    <w:p>
+      <w:r>
+        <w:t xml:space="preserve">Line </w:t>
+      </w:r>
+      <w:r>
+        <w:t>4</w:t>
+      </w:r>
+      <w:r>
+        <w:t xml:space="preserve"> puts the new column into the</w:t>
       </w:r>
       <w:r>
         <w:t xml:space="preserve"> R-</w:t>
@@ -8626,13 +9166,31 @@
     </w:p>
     <w:p>
       <w:r>
-        <w:t xml:space="preserve">Line 3 is the usual housekeeping and removes the </w:t>
+        <w:t>Line</w:t>
+      </w:r>
+      <w:r>
+        <w:t>s</w:t>
+      </w:r>
+      <w:r>
+        <w:t xml:space="preserve"> </w:t>
+      </w:r>
+      <w:r>
+        <w:t>5-6</w:t>
+      </w:r>
+      <w:r>
+        <w:t xml:space="preserve"> is the usual housekeeping and removes the </w:t>
       </w:r>
       <w:r>
         <w:t xml:space="preserve">new </w:t>
       </w:r>
       <w:r>
-        <w:t>column from R’s memory.</w:t>
+        <w:t>column from R’s memory</w:t>
+      </w:r>
+      <w:r>
+        <w:t xml:space="preserve"> and “detaches” the data frame</w:t>
+      </w:r>
+      <w:r>
+        <w:t>.</w:t>
       </w:r>
     </w:p>
     <w:tbl>
@@ -8743,7 +9301,13 @@
       </w:r>
       <w:proofErr w:type="spellEnd"/>
       <w:r>
-        <w:t xml:space="preserve"> dialogues.  For example</w:t>
+        <w:t xml:space="preserve"> </w:t>
+      </w:r>
+      <w:r>
+        <w:t>dialog</w:t>
+      </w:r>
+      <w:r>
+        <w:t>s.  For example</w:t>
       </w:r>
       <w:r>
         <w:t>,</w:t>
@@ -8753,7 +9317,10 @@
       </w:r>
       <w:proofErr w:type="spellStart"/>
       <w:r>
-        <w:t>instat</w:t>
+        <w:t>I</w:t>
+      </w:r>
+      <w:r>
+        <w:t>nstat</w:t>
       </w:r>
       <w:proofErr w:type="spellEnd"/>
       <w:r>
@@ -9011,6 +9578,7 @@
     </w:p>
     <w:p>
       <w:r>
+        <w:lastRenderedPageBreak/>
         <w:t xml:space="preserve">** Press the </w:t>
       </w:r>
       <w:proofErr w:type="spellStart"/>
@@ -9083,8 +9651,8 @@
     </w:tbl>
     <w:p/>
     <w:p>
-      <w:r>
-        <w:lastRenderedPageBreak/>
+      <w:commentRangeStart w:id="6"/>
+      <w:r>
         <w:t xml:space="preserve">** Change the function to </w:t>
       </w:r>
       <w:proofErr w:type="spellStart"/>
@@ -9113,7 +9681,6 @@
         </w:rPr>
         <w:t>table==table0</w:t>
       </w:r>
-      <w:proofErr w:type="gramStart"/>
       <w:r>
         <w:rPr>
           <w:rStyle w:val="Command"/>
@@ -9124,14 +9691,14 @@
         <w:rPr>
           <w:rStyle w:val="Command"/>
         </w:rPr>
-        <w:t xml:space="preserve"> ,</w:t>
-      </w:r>
-      <w:proofErr w:type="gramEnd"/>
-      <w:r>
-        <w:rPr>
-          <w:rStyle w:val="Command"/>
-        </w:rPr>
-        <w:t xml:space="preserve"> TRUE , FALSE)</w:t>
+        <w:t xml:space="preserve"> , TRUE , FALSE)</w:t>
+      </w:r>
+      <w:commentRangeEnd w:id="6"/>
+      <w:r>
+        <w:rPr>
+          <w:rStyle w:val="CommentReference"/>
+        </w:rPr>
+        <w:commentReference w:id="6"/>
       </w:r>
     </w:p>
     <w:p>
@@ -9196,7 +9763,13 @@
         <w:t>One Variable Summarise</w:t>
       </w:r>
       <w:r>
-        <w:t xml:space="preserve"> dialogue again to show there are only 924 cases</w:t>
+        <w:t xml:space="preserve"> </w:t>
+      </w:r>
+      <w:r>
+        <w:t>dialog</w:t>
+      </w:r>
+      <w:r>
+        <w:t xml:space="preserve"> again to show there are only 924 cases</w:t>
       </w:r>
       <w:r>
         <w:t xml:space="preserve">.  </w:t>
@@ -9267,6 +9840,9 @@
       </w:r>
       <w:proofErr w:type="spellStart"/>
       <w:r>
+        <w:rPr>
+          <w:b/>
+        </w:rPr>
         <w:t>tablediff</w:t>
       </w:r>
       <w:proofErr w:type="spellEnd"/>
@@ -9290,7 +9866,7 @@
       <w:pPr>
         <w:pStyle w:val="Heading2"/>
       </w:pPr>
-      <w:bookmarkStart w:id="6" w:name="_Toc528959388"/>
+      <w:bookmarkStart w:id="7" w:name="_Toc528959388"/>
       <w:r>
         <w:t xml:space="preserve">Running a </w:t>
       </w:r>
@@ -9300,7 +9876,7 @@
       <w:r>
         <w:t xml:space="preserve"> R script</w:t>
       </w:r>
-      <w:bookmarkEnd w:id="6"/>
+      <w:bookmarkEnd w:id="7"/>
     </w:p>
     <w:p>
       <w:r>
@@ -9354,7 +9930,13 @@
         <w:t>File &gt; Open from Library</w:t>
       </w:r>
       <w:r>
-        <w:t xml:space="preserve"> dialogue in R-</w:t>
+        <w:t xml:space="preserve"> </w:t>
+      </w:r>
+      <w:r>
+        <w:t>dialog</w:t>
+      </w:r>
+      <w:r>
+        <w:t xml:space="preserve"> in R-</w:t>
       </w:r>
       <w:proofErr w:type="spellStart"/>
       <w:r>
@@ -9392,15 +9974,7 @@
     </w:p>
     <w:p>
       <w:r>
-        <w:t xml:space="preserve">We run an example of an analysis for Balanced Incomplete Blocks (BIBs).  Here we are simply interested in the process of running a simple script file of R commands.  The scenario is that you would like to understand the potential use of this function by seeing the results from an example of the analysis – though that is not our </w:t>
-      </w:r>
-      <w:proofErr w:type="gramStart"/>
-      <w:r>
-        <w:t>particular interest</w:t>
-      </w:r>
-      <w:proofErr w:type="gramEnd"/>
-      <w:r>
-        <w:t xml:space="preserve"> here!    </w:t>
+        <w:t xml:space="preserve">We run an example of an analysis for Balanced Incomplete Blocks (BIBs).  Here we are simply interested in the process of running a simple script file of R commands.  The scenario is that you would like to understand the potential use of this function by seeing the results from an example of the analysis – though that is not our particular interest here!    </w:t>
       </w:r>
     </w:p>
     <w:p>
@@ -9583,7 +10157,6 @@
               <w:t xml:space="preserve"> </w:t>
             </w:r>
             <w:proofErr w:type="spellStart"/>
-            <w:proofErr w:type="gramStart"/>
             <w:r>
               <w:rPr>
                 <w:sz w:val="16"/>
@@ -9597,15 +10170,7 @@
                 <w:sz w:val="16"/>
                 <w:szCs w:val="16"/>
               </w:rPr>
-              <w:t>(</w:t>
-            </w:r>
-            <w:proofErr w:type="gramEnd"/>
-            <w:r>
-              <w:rPr>
-                <w:sz w:val="16"/>
-                <w:szCs w:val="16"/>
-              </w:rPr>
-              <w:t xml:space="preserve">10,3) </w:t>
+              <w:t xml:space="preserve">(10,3) </w:t>
             </w:r>
           </w:p>
           <w:p>
@@ -9629,21 +10194,12 @@
               </w:rPr>
               <w:t xml:space="preserve">- </w:t>
             </w:r>
-            <w:proofErr w:type="gramStart"/>
             <w:r>
               <w:rPr>
                 <w:sz w:val="16"/>
                 <w:szCs w:val="16"/>
               </w:rPr>
-              <w:t>c(</w:t>
-            </w:r>
-            <w:proofErr w:type="gramEnd"/>
-            <w:r>
-              <w:rPr>
-                <w:sz w:val="16"/>
-                <w:szCs w:val="16"/>
-              </w:rPr>
-              <w:t xml:space="preserve">250,325,475,250,475,550,325,400,550,400,475,550,325,475,550,250,400,475,250,325,400,250,400,550,250,325,550,325,400,475) </w:t>
+              <w:t xml:space="preserve">c(250,325,475,250,475,550,325,400,550,400,475,550,325,475,550,250,400,475,250,325,400,250,400,550,250,325,550,325,400,475) </w:t>
             </w:r>
           </w:p>
           <w:p>
@@ -9676,21 +10232,12 @@
               </w:rPr>
               <w:t xml:space="preserve"> </w:t>
             </w:r>
-            <w:proofErr w:type="gramStart"/>
             <w:r>
               <w:rPr>
                 <w:sz w:val="16"/>
                 <w:szCs w:val="16"/>
               </w:rPr>
-              <w:t>c(</w:t>
-            </w:r>
-            <w:proofErr w:type="gramEnd"/>
-            <w:r>
-              <w:rPr>
-                <w:sz w:val="16"/>
-                <w:szCs w:val="16"/>
-              </w:rPr>
-              <w:t xml:space="preserve">16,18,32,19,46,45,26,39,61,21,35,55,19,47,48,20,33,31,13,13,34,21, 30,52,24,10,50,24,31,37) </w:t>
+              <w:t xml:space="preserve">c(16,18,32,19,46,45,26,39,61,21,35,55,19,47,48,20,33,31,13,13,34,21, 30,52,24,10,50,24,31,37) </w:t>
             </w:r>
           </w:p>
           <w:p>
@@ -9873,6 +10420,7 @@
     </w:p>
     <w:p>
       <w:r>
+        <w:lastRenderedPageBreak/>
         <w:t xml:space="preserve">** If the script file is not empty then </w:t>
       </w:r>
       <w:r>
@@ -9947,7 +10495,6 @@
     </w:p>
     <w:p>
       <w:r>
-        <w:lastRenderedPageBreak/>
         <w:t>(RStudio has no problem executing R commands that extend over multiple lines.  Currently R-</w:t>
       </w:r>
       <w:proofErr w:type="spellStart"/>
@@ -9956,7 +10503,15 @@
       </w:r>
       <w:proofErr w:type="spellEnd"/>
       <w:r>
-        <w:t xml:space="preserve"> expects one command per line.)</w:t>
+        <w:t xml:space="preserve"> </w:t>
+      </w:r>
+      <w:r>
+        <w:t>accepts</w:t>
+      </w:r>
+      <w:bookmarkStart w:id="8" w:name="_GoBack"/>
+      <w:bookmarkEnd w:id="8"/>
+      <w:r>
+        <w:t xml:space="preserve"> one command per line.)</w:t>
       </w:r>
     </w:p>
     <w:p>
@@ -10079,7 +10634,6 @@
         <w:t xml:space="preserve">out&lt;- </w:t>
       </w:r>
       <w:proofErr w:type="spellStart"/>
-      <w:proofErr w:type="gramStart"/>
       <w:r>
         <w:rPr>
           <w:rStyle w:val="Command"/>
@@ -10094,7 +10648,6 @@
         <w:t>::</w:t>
       </w:r>
       <w:proofErr w:type="spellStart"/>
-      <w:proofErr w:type="gramEnd"/>
       <w:r>
         <w:t>BIB.test</w:t>
       </w:r>
@@ -10145,7 +10698,6 @@
         <w:t>View(</w:t>
       </w:r>
       <w:proofErr w:type="spellStart"/>
-      <w:proofErr w:type="gramStart"/>
       <w:r>
         <w:rPr>
           <w:rStyle w:val="Command"/>
@@ -10153,7 +10705,6 @@
         <w:t>data.frame</w:t>
       </w:r>
       <w:proofErr w:type="spellEnd"/>
-      <w:proofErr w:type="gramEnd"/>
       <w:r>
         <w:rPr>
           <w:rStyle w:val="Command"/>
@@ -10254,7 +10805,6 @@
         <w:t xml:space="preserve"> the line </w:t>
       </w:r>
       <w:proofErr w:type="spellStart"/>
-      <w:proofErr w:type="gramStart"/>
       <w:r>
         <w:rPr>
           <w:rStyle w:val="Command"/>
@@ -10269,7 +10819,6 @@
         <w:t>::</w:t>
       </w:r>
       <w:proofErr w:type="spellStart"/>
-      <w:proofErr w:type="gramEnd"/>
       <w:r>
         <w:rPr>
           <w:rStyle w:val="Command"/>
@@ -10376,7 +10925,7 @@
       <w:pPr>
         <w:pStyle w:val="Heading2"/>
       </w:pPr>
-      <w:bookmarkStart w:id="7" w:name="_Toc528959389"/>
+      <w:bookmarkStart w:id="9" w:name="_Toc528959389"/>
       <w:r>
         <w:t xml:space="preserve">Discussion on running this </w:t>
       </w:r>
@@ -10386,7 +10935,7 @@
       <w:r>
         <w:t>R-script</w:t>
       </w:r>
-      <w:bookmarkEnd w:id="7"/>
+      <w:bookmarkEnd w:id="9"/>
     </w:p>
     <w:p>
       <w:r>
@@ -10414,7 +10963,13 @@
       </w:r>
       <w:proofErr w:type="spellEnd"/>
       <w:r>
-        <w:t xml:space="preserve"> dialogues on these same data.  This is only possible if the data are in a</w:t>
+        <w:t xml:space="preserve"> </w:t>
+      </w:r>
+      <w:r>
+        <w:t>dialog</w:t>
+      </w:r>
+      <w:r>
+        <w:t>s on these same data.  This is only possible if the data are in a</w:t>
       </w:r>
       <w:r>
         <w:t>n R-</w:t>
@@ -10428,24 +10983,22 @@
         <w:t xml:space="preserve"> </w:t>
       </w:r>
       <w:r>
-        <w:t xml:space="preserve">data </w:t>
-      </w:r>
-      <w:proofErr w:type="gramStart"/>
+        <w:t>data book</w:t>
+      </w:r>
+      <w:r>
+        <w:t xml:space="preserve">, or are added to an existing </w:t>
+      </w:r>
       <w:r>
         <w:t>book</w:t>
       </w:r>
       <w:r>
-        <w:t>, or</w:t>
-      </w:r>
-      <w:proofErr w:type="gramEnd"/>
-      <w:r>
-        <w:t xml:space="preserve"> are added to an existing </w:t>
-      </w:r>
-      <w:r>
-        <w:t>book</w:t>
-      </w:r>
-      <w:r>
-        <w:t>.  This did not happen here.  The data in the 3 columns are floating in R but are not usable by any other dialogues.  Nor are they visible in the data window.</w:t>
+        <w:t xml:space="preserve">.  This did not happen here.  The data in the 3 columns are floating in R but are not usable by any other </w:t>
+      </w:r>
+      <w:r>
+        <w:t>dialog</w:t>
+      </w:r>
+      <w:r>
+        <w:t>s.  Nor are they visible in the data window.</w:t>
       </w:r>
     </w:p>
     <w:p>
@@ -10468,55 +11021,43 @@
         <w:t>to use</w:t>
       </w:r>
       <w:r>
-        <w:t xml:space="preserve"> </w:t>
+        <w:t xml:space="preserve"> RStudio than R-</w:t>
       </w:r>
       <w:proofErr w:type="spellStart"/>
       <w:r>
-        <w:t>RStudio</w:t>
+        <w:t>Instat</w:t>
       </w:r>
       <w:proofErr w:type="spellEnd"/>
       <w:r>
-        <w:t xml:space="preserve"> than R-</w:t>
-      </w:r>
+        <w:t xml:space="preserve">.  </w:t>
+      </w:r>
+    </w:p>
+    <w:p>
+      <w:r>
+        <w:t xml:space="preserve">In RStudio the editor (the equivalent of the script window) is much more powerful and helps with the construction of the command lines.  Like a phone, it includes auto-complete, so it is much simpler to construct </w:t>
+      </w:r>
+      <w:r>
+        <w:t xml:space="preserve">or </w:t>
+      </w:r>
+      <w:r>
+        <w:t>correct command</w:t>
+      </w:r>
+      <w:r>
+        <w:t>s</w:t>
+      </w:r>
+      <w:r>
+        <w:t>.  Some commands are also easier.  For example, the plot command above can be given simply as:</w:t>
+      </w:r>
+    </w:p>
+    <w:p>
       <w:proofErr w:type="spellStart"/>
       <w:r>
-        <w:t>Instat</w:t>
+        <w:lastRenderedPageBreak/>
+        <w:t>agricolae</w:t>
       </w:r>
       <w:proofErr w:type="spellEnd"/>
       <w:r>
-        <w:t xml:space="preserve">.  </w:t>
-      </w:r>
-    </w:p>
-    <w:p>
-      <w:r>
-        <w:t xml:space="preserve">In RStudio the editor (the equivalent of the script window) is much more powerful and helps with the construction of the command lines.  Like a phone, it includes auto-complete, so it is much simpler to construct </w:t>
-      </w:r>
-      <w:r>
-        <w:t xml:space="preserve">or </w:t>
-      </w:r>
-      <w:r>
-        <w:t>correct command</w:t>
-      </w:r>
-      <w:r>
-        <w:t>s</w:t>
-      </w:r>
-      <w:r>
-        <w:t>.  Some commands are also easier.  For example, the plot command above can be given simply as:</w:t>
-      </w:r>
-    </w:p>
-    <w:p>
-      <w:proofErr w:type="spellStart"/>
-      <w:proofErr w:type="gramStart"/>
-      <w:r>
-        <w:t>agricolae</w:t>
-      </w:r>
-      <w:proofErr w:type="spellEnd"/>
-      <w:r>
-        <w:t>::</w:t>
-      </w:r>
-      <w:proofErr w:type="gramEnd"/>
-      <w:r>
-        <w:t xml:space="preserve">plot(out), or just plot(out) if the </w:t>
+        <w:t xml:space="preserve">::plot(out), or just plot(out) if the </w:t>
       </w:r>
       <w:proofErr w:type="spellStart"/>
       <w:r>
@@ -10531,7 +11072,7 @@
       <w:pPr>
         <w:pStyle w:val="Heading2"/>
       </w:pPr>
-      <w:bookmarkStart w:id="8" w:name="_Toc528959390"/>
+      <w:bookmarkStart w:id="10" w:name="_Toc528959390"/>
       <w:r>
         <w:t>Putting data into a</w:t>
       </w:r>
@@ -10549,7 +11090,7 @@
       <w:r>
         <w:t>book</w:t>
       </w:r>
-      <w:bookmarkEnd w:id="8"/>
+      <w:bookmarkEnd w:id="10"/>
     </w:p>
     <w:p>
       <w:r>
@@ -10574,12 +11115,17 @@
         <w:t>”</w:t>
       </w:r>
       <w:r>
-        <w:t xml:space="preserve"> dialogue.</w:t>
-      </w:r>
-    </w:p>
-    <w:p>
-      <w:r>
-        <w:lastRenderedPageBreak/>
+        <w:t xml:space="preserve"> </w:t>
+      </w:r>
+      <w:r>
+        <w:t>dialog</w:t>
+      </w:r>
+      <w:r>
+        <w:t>.</w:t>
+      </w:r>
+    </w:p>
+    <w:p>
+      <w:r>
         <w:t xml:space="preserve">** </w:t>
       </w:r>
       <w:r>
@@ -10639,7 +11185,13 @@
         <w:t>s</w:t>
       </w:r>
       <w:r>
-        <w:t xml:space="preserve"> in the dialogue, Fig. 2.</w:t>
+        <w:t xml:space="preserve"> in the </w:t>
+      </w:r>
+      <w:r>
+        <w:t>dialog</w:t>
+      </w:r>
+      <w:r>
+        <w:t>, Fig. 2.</w:t>
       </w:r>
     </w:p>
     <w:p>
@@ -10796,7 +11348,13 @@
         <w:t xml:space="preserve">yet </w:t>
       </w:r>
       <w:r>
-        <w:t>another “halfway” dialogue:</w:t>
+        <w:t xml:space="preserve">another “halfway” </w:t>
+      </w:r>
+      <w:r>
+        <w:t>dialog</w:t>
+      </w:r>
+      <w:r>
+        <w:t>:</w:t>
       </w:r>
     </w:p>
     <w:p>
@@ -10848,7 +11406,13 @@
         <w:t xml:space="preserve">** Complete </w:t>
       </w:r>
       <w:r>
-        <w:t xml:space="preserve">the dialogue as shown in Fig. 5, so it is consistent with the command given in the script file.  </w:t>
+        <w:t xml:space="preserve">the </w:t>
+      </w:r>
+      <w:r>
+        <w:t>dialog</w:t>
+      </w:r>
+      <w:r>
+        <w:t xml:space="preserve"> as shown in Fig. 5, so it is consistent with the command given in the script file.  </w:t>
       </w:r>
     </w:p>
     <w:p>
@@ -10957,7 +11521,7 @@
       <w:pPr>
         <w:pStyle w:val="Heading2"/>
       </w:pPr>
-      <w:bookmarkStart w:id="9" w:name="_Toc528959391"/>
+      <w:bookmarkStart w:id="11" w:name="_Toc528959391"/>
       <w:r>
         <w:t>Example: Adding a new graph to R-</w:t>
       </w:r>
@@ -10965,7 +11529,7 @@
       <w:r>
         <w:t>Instat</w:t>
       </w:r>
-      <w:bookmarkEnd w:id="9"/>
+      <w:bookmarkEnd w:id="11"/>
       <w:proofErr w:type="spellEnd"/>
     </w:p>
     <w:p>
@@ -10997,19 +11561,12 @@
     </w:p>
     <w:p>
       <w:r>
-        <w:t xml:space="preserve">The example is to produce an adjusted boxplot, i.e. one that is designed for skew data.  We illustrate by looking at daily rainfall data.  These are very </w:t>
-      </w:r>
-      <w:proofErr w:type="gramStart"/>
-      <w:r>
-        <w:t>skew</w:t>
-      </w:r>
-      <w:proofErr w:type="gramEnd"/>
-      <w:r>
-        <w:t xml:space="preserve"> and the ordinary boxplot is not particularly helpful.  </w:t>
-      </w:r>
-    </w:p>
-    <w:p>
-      <w:r>
+        <w:t xml:space="preserve">The example is to produce an adjusted boxplot, i.e. one that is designed for skew data.  We illustrate by looking at daily rainfall data.  These are very skew and the ordinary boxplot is not particularly helpful.  </w:t>
+      </w:r>
+    </w:p>
+    <w:p>
+      <w:r>
+        <w:lastRenderedPageBreak/>
         <w:t xml:space="preserve">The function is in the R package called </w:t>
       </w:r>
       <w:proofErr w:type="spellStart"/>
@@ -11097,7 +11654,6 @@
         </w:rPr>
       </w:pPr>
       <w:r>
-        <w:lastRenderedPageBreak/>
         <w:t xml:space="preserve">** Choose the option to </w:t>
       </w:r>
       <w:r>
@@ -11173,7 +11729,13 @@
         <w:t>k</w:t>
       </w:r>
       <w:r>
-        <w:t xml:space="preserve"> on the Import Dataset dialogue that has opened.</w:t>
+        <w:t xml:space="preserve"> on the Import Dataset </w:t>
+      </w:r>
+      <w:r>
+        <w:t>dialog</w:t>
+      </w:r>
+      <w:r>
+        <w:t xml:space="preserve"> that has opened.</w:t>
       </w:r>
     </w:p>
     <w:p>
@@ -11296,7 +11858,13 @@
     </w:p>
     <w:p>
       <w:r>
-        <w:t xml:space="preserve">** On the sub-dialogue use the condition </w:t>
+        <w:t>** On the sub-</w:t>
+      </w:r>
+      <w:r>
+        <w:t>dialog</w:t>
+      </w:r>
+      <w:r>
+        <w:t xml:space="preserve"> use the condition </w:t>
       </w:r>
       <w:r>
         <w:rPr>
@@ -11310,7 +11878,13 @@
     </w:p>
     <w:p>
       <w:r>
-        <w:t xml:space="preserve">** On returning to the main dialogue, </w:t>
+        <w:t xml:space="preserve">** On returning to the main </w:t>
+      </w:r>
+      <w:r>
+        <w:t>dialog</w:t>
+      </w:r>
+      <w:r>
+        <w:t xml:space="preserve">, </w:t>
       </w:r>
       <w:r>
         <w:rPr>
@@ -11386,7 +11960,10 @@
           </w:tcPr>
           <w:p>
             <w:r>
-              <w:t xml:space="preserve">Dialogue for Rain, by </w:t>
+              <w:t>Dialog</w:t>
+            </w:r>
+            <w:r>
+              <w:t xml:space="preserve"> for Rain, by </w:t>
             </w:r>
             <w:proofErr w:type="spellStart"/>
             <w:r>
@@ -11408,7 +11985,13 @@
     </w:tbl>
     <w:p>
       <w:r>
-        <w:t>** Complete the dialogue as shown in Fig. 3.</w:t>
+        <w:t xml:space="preserve">** Complete the </w:t>
+      </w:r>
+      <w:r>
+        <w:t>dialog</w:t>
+      </w:r>
+      <w:r>
+        <w:t xml:space="preserve"> as shown in Fig. 3.</w:t>
       </w:r>
     </w:p>
     <w:p>
@@ -11435,7 +12018,10 @@
     </w:p>
     <w:p>
       <w:r>
-        <w:t>** Return to the dialogue</w:t>
+        <w:t xml:space="preserve">** Return to the </w:t>
+      </w:r>
+      <w:r>
+        <w:t>dialog</w:t>
       </w:r>
       <w:r>
         <w:t xml:space="preserve"> and </w:t>
@@ -11571,18 +12157,9 @@
                 <w:sz w:val="18"/>
                 <w:szCs w:val="18"/>
               </w:rPr>
-              <w:t xml:space="preserve"> &lt;- ggplot</w:t>
-            </w:r>
-            <w:proofErr w:type="gramStart"/>
-            <w:r>
-              <w:rPr>
-                <w:sz w:val="18"/>
-                <w:szCs w:val="18"/>
-              </w:rPr>
-              <w:t>2::</w:t>
+              <w:t xml:space="preserve"> &lt;- ggplot2::</w:t>
             </w:r>
             <w:proofErr w:type="spellStart"/>
-            <w:proofErr w:type="gramEnd"/>
             <w:r>
               <w:rPr>
                 <w:sz w:val="18"/>
@@ -11713,26 +12290,18 @@
                 <w:sz w:val="18"/>
                 <w:szCs w:val="18"/>
               </w:rPr>
-              <w:t>data_book$add_</w:t>
-            </w:r>
-            <w:proofErr w:type="gramStart"/>
+              <w:lastRenderedPageBreak/>
+              <w:t>data_book$add_graph</w:t>
+            </w:r>
+            <w:proofErr w:type="spellEnd"/>
             <w:r>
               <w:rPr>
                 <w:sz w:val="18"/>
                 <w:szCs w:val="18"/>
               </w:rPr>
-              <w:t>graph</w:t>
-            </w:r>
-            <w:proofErr w:type="spellEnd"/>
-            <w:r>
-              <w:rPr>
-                <w:sz w:val="18"/>
-                <w:szCs w:val="18"/>
-              </w:rPr>
               <w:t>(</w:t>
             </w:r>
             <w:proofErr w:type="spellStart"/>
-            <w:proofErr w:type="gramEnd"/>
             <w:r>
               <w:rPr>
                 <w:sz w:val="18"/>
@@ -11815,26 +12384,17 @@
                 <w:sz w:val="18"/>
                 <w:szCs w:val="18"/>
               </w:rPr>
-              <w:t>data_book$get_</w:t>
-            </w:r>
-            <w:proofErr w:type="gramStart"/>
+              <w:t>data_book$get_graphs</w:t>
+            </w:r>
+            <w:proofErr w:type="spellEnd"/>
             <w:r>
               <w:rPr>
                 <w:sz w:val="18"/>
                 <w:szCs w:val="18"/>
               </w:rPr>
-              <w:t>graphs</w:t>
-            </w:r>
-            <w:proofErr w:type="spellEnd"/>
-            <w:r>
-              <w:rPr>
-                <w:sz w:val="18"/>
-                <w:szCs w:val="18"/>
-              </w:rPr>
               <w:t>(</w:t>
             </w:r>
             <w:proofErr w:type="spellStart"/>
-            <w:proofErr w:type="gramEnd"/>
             <w:r>
               <w:rPr>
                 <w:sz w:val="18"/>
@@ -11891,30 +12451,12 @@
                 <w:numId w:val="7"/>
               </w:numPr>
             </w:pPr>
-            <w:proofErr w:type="spellStart"/>
-            <w:proofErr w:type="gramStart"/>
             <w:r>
               <w:rPr>
                 <w:sz w:val="18"/>
                 <w:szCs w:val="18"/>
               </w:rPr>
-              <w:t>rm</w:t>
-            </w:r>
-            <w:proofErr w:type="spellEnd"/>
-            <w:r>
-              <w:rPr>
-                <w:sz w:val="18"/>
-                <w:szCs w:val="18"/>
-              </w:rPr>
-              <w:t>(</w:t>
-            </w:r>
-            <w:proofErr w:type="gramEnd"/>
-            <w:r>
-              <w:rPr>
-                <w:sz w:val="18"/>
-                <w:szCs w:val="18"/>
-              </w:rPr>
-              <w:t>list=c("</w:t>
+              <w:t>rm(list=c("</w:t>
             </w:r>
             <w:proofErr w:type="spellStart"/>
             <w:r>
@@ -11944,15 +12486,7 @@
     <w:p/>
     <w:p>
       <w:r>
-        <w:t xml:space="preserve">Line numbers have been added in Fig. 5, line 2 </w:t>
-      </w:r>
-      <w:proofErr w:type="gramStart"/>
-      <w:r>
-        <w:t>has to</w:t>
-      </w:r>
-      <w:proofErr w:type="gramEnd"/>
-      <w:r>
-        <w:t xml:space="preserve"> be changed.  From the manual for the </w:t>
+        <w:t xml:space="preserve">Line numbers have been added in Fig. 5, line 2 has to be changed.  From the manual for the </w:t>
       </w:r>
       <w:proofErr w:type="spellStart"/>
       <w:r>
@@ -11985,7 +12519,6 @@
         <w:t xml:space="preserve"> &lt;- </w:t>
       </w:r>
       <w:proofErr w:type="spellStart"/>
-      <w:proofErr w:type="gramStart"/>
       <w:r>
         <w:t>robustbase</w:t>
       </w:r>
@@ -11994,7 +12527,6 @@
         <w:t>::</w:t>
       </w:r>
       <w:proofErr w:type="spellStart"/>
-      <w:proofErr w:type="gramEnd"/>
       <w:r>
         <w:t>adjbox</w:t>
       </w:r>
@@ -12024,7 +12556,6 @@
     </w:p>
     <w:p>
       <w:r>
-        <w:lastRenderedPageBreak/>
         <w:t xml:space="preserve">** Make this the </w:t>
       </w:r>
       <w:r>
@@ -12152,7 +12683,7 @@
                           <pic:cNvPicPr/>
                         </pic:nvPicPr>
                         <pic:blipFill>
-                          <a:blip r:embed="rId27" cstate="print">
+                          <a:blip r:embed="rId30" cstate="print">
                             <a:extLst>
                               <a:ext uri="{28A0092B-C50C-407E-A947-70E740481C1C}">
                                 <a14:useLocalDpi xmlns:a14="http://schemas.microsoft.com/office/drawing/2010/main" val="0"/>
@@ -12216,7 +12747,7 @@
                           <pic:cNvPicPr/>
                         </pic:nvPicPr>
                         <pic:blipFill>
-                          <a:blip r:embed="rId28"/>
+                          <a:blip r:embed="rId31"/>
                           <a:stretch>
                             <a:fillRect/>
                           </a:stretch>
@@ -12252,7 +12783,7 @@
     </w:p>
     <w:p/>
     <w:sectPr>
-      <w:footerReference w:type="default" r:id="rId29"/>
+      <w:footerReference w:type="default" r:id="rId32"/>
       <w:pgSz w:w="11906" w:h="16838"/>
       <w:pgMar w:top="1440" w:right="1440" w:bottom="1440" w:left="1440" w:header="708" w:footer="708" w:gutter="0"/>
       <w:cols w:space="708"/>
@@ -12260,6 +12791,89 @@
     </w:sectPr>
   </w:body>
 </w:document>
+</file>
+
+<file path=word/comments.xml><?xml version="1.0" encoding="utf-8"?>
+<w:comments xmlns:wpc="http://schemas.microsoft.com/office/word/2010/wordprocessingCanvas" xmlns:cx="http://schemas.microsoft.com/office/drawing/2014/chartex" xmlns:cx1="http://schemas.microsoft.com/office/drawing/2015/9/8/chartex" xmlns:cx2="http://schemas.microsoft.com/office/drawing/2015/10/21/chartex" xmlns:cx3="http://schemas.microsoft.com/office/drawing/2016/5/9/chartex" xmlns:cx4="http://schemas.microsoft.com/office/drawing/2016/5/10/chartex" xmlns:cx5="http://schemas.microsoft.com/office/drawing/2016/5/11/chartex" xmlns:cx6="http://schemas.microsoft.com/office/drawing/2016/5/12/chartex" xmlns:cx7="http://schemas.microsoft.com/office/drawing/2016/5/13/chartex" xmlns:cx8="http://schemas.microsoft.com/office/drawing/2016/5/14/chartex" xmlns:mc="http://schemas.openxmlformats.org/markup-compatibility/2006" xmlns:aink="http://schemas.microsoft.com/office/drawing/2016/ink" xmlns:am3d="http://schemas.microsoft.com/office/drawing/2017/model3d" xmlns:o="urn:schemas-microsoft-com:office:office" xmlns:r="http://schemas.openxmlformats.org/officeDocument/2006/relationships" xmlns:m="http://schemas.openxmlformats.org/officeDocument/2006/math" xmlns:v="urn:schemas-microsoft-com:vml" xmlns:wp14="http://schemas.microsoft.com/office/word/2010/wordprocessingDrawing" xmlns:wp="http://schemas.openxmlformats.org/drawingml/2006/wordprocessingDrawing" xmlns:w10="urn:schemas-microsoft-com:office:word" xmlns:w="http://schemas.openxmlformats.org/wordprocessingml/2006/main" xmlns:w14="http://schemas.microsoft.com/office/word/2010/wordml" xmlns:w15="http://schemas.microsoft.com/office/word/2012/wordml" xmlns:w16cid="http://schemas.microsoft.com/office/word/2016/wordml/cid" xmlns:w16se="http://schemas.microsoft.com/office/word/2015/wordml/symex" xmlns:wpg="http://schemas.microsoft.com/office/word/2010/wordprocessingGroup" xmlns:wpi="http://schemas.microsoft.com/office/word/2010/wordprocessingInk" xmlns:wne="http://schemas.microsoft.com/office/word/2006/wordml" xmlns:wps="http://schemas.microsoft.com/office/word/2010/wordprocessingShape" mc:Ignorable="w14 w15 w16se w16cid wp14">
+  <w:comment w:id="3" w:author="Danny Parsons" w:date="2018-11-04T12:50:00Z" w:initials="DP">
+    <w:p>
+      <w:pPr>
+        <w:pStyle w:val="CommentText"/>
+      </w:pPr>
+      <w:r>
+        <w:rPr>
+          <w:rStyle w:val="CommentReference"/>
+        </w:rPr>
+        <w:annotationRef/>
+      </w:r>
+      <w:r>
+        <w:t>Any reason to do this instead of using the Open option from the log file that will directly open in RStudio?</w:t>
+      </w:r>
+    </w:p>
+  </w:comment>
+  <w:comment w:id="6" w:author="Danny Parsons" w:date="2018-11-04T13:05:00Z" w:initials="DP">
+    <w:p>
+      <w:pPr>
+        <w:pStyle w:val="CommentText"/>
+      </w:pPr>
+      <w:r>
+        <w:rPr>
+          <w:rStyle w:val="CommentReference"/>
+        </w:rPr>
+        <w:annotationRef/>
+      </w:r>
+      <w:r>
+        <w:t>D</w:t>
+      </w:r>
+      <w:r>
+        <w:t>oing direct equivalence of numeric values is not always sensible because of storage and rounding errors.</w:t>
+      </w:r>
+      <w:r>
+        <w:t xml:space="preserve"> Also as you note this </w:t>
+      </w:r>
+      <w:r>
+        <w:t xml:space="preserve">is equivalent to: </w:t>
+      </w:r>
+      <w:r>
+        <w:rPr>
+          <w:b/>
+        </w:rPr>
+        <w:t>table == table0</w:t>
+      </w:r>
+      <w:r>
+        <w:t>.</w:t>
+      </w:r>
+      <w:r>
+        <w:t xml:space="preserve"> </w:t>
+      </w:r>
+      <w:r>
+        <w:t xml:space="preserve">Is there an alternative </w:t>
+      </w:r>
+      <w:proofErr w:type="spellStart"/>
+      <w:r>
+        <w:t>ifelse</w:t>
+      </w:r>
+      <w:proofErr w:type="spellEnd"/>
+      <w:r>
+        <w:t xml:space="preserve"> that could be done?</w:t>
+      </w:r>
+    </w:p>
+  </w:comment>
+</w:comments>
+</file>
+
+<file path=word/commentsExtended.xml><?xml version="1.0" encoding="utf-8"?>
+<w15:commentsEx xmlns:wpc="http://schemas.microsoft.com/office/word/2010/wordprocessingCanvas" xmlns:cx="http://schemas.microsoft.com/office/drawing/2014/chartex" xmlns:cx1="http://schemas.microsoft.com/office/drawing/2015/9/8/chartex" xmlns:cx2="http://schemas.microsoft.com/office/drawing/2015/10/21/chartex" xmlns:cx3="http://schemas.microsoft.com/office/drawing/2016/5/9/chartex" xmlns:cx4="http://schemas.microsoft.com/office/drawing/2016/5/10/chartex" xmlns:cx5="http://schemas.microsoft.com/office/drawing/2016/5/11/chartex" xmlns:cx6="http://schemas.microsoft.com/office/drawing/2016/5/12/chartex" xmlns:cx7="http://schemas.microsoft.com/office/drawing/2016/5/13/chartex" xmlns:cx8="http://schemas.microsoft.com/office/drawing/2016/5/14/chartex" xmlns:mc="http://schemas.openxmlformats.org/markup-compatibility/2006" xmlns:aink="http://schemas.microsoft.com/office/drawing/2016/ink" xmlns:am3d="http://schemas.microsoft.com/office/drawing/2017/model3d" xmlns:o="urn:schemas-microsoft-com:office:office" xmlns:r="http://schemas.openxmlformats.org/officeDocument/2006/relationships" xmlns:m="http://schemas.openxmlformats.org/officeDocument/2006/math" xmlns:v="urn:schemas-microsoft-com:vml" xmlns:wp14="http://schemas.microsoft.com/office/word/2010/wordprocessingDrawing" xmlns:wp="http://schemas.openxmlformats.org/drawingml/2006/wordprocessingDrawing" xmlns:w10="urn:schemas-microsoft-com:office:word" xmlns:w="http://schemas.openxmlformats.org/wordprocessingml/2006/main" xmlns:w14="http://schemas.microsoft.com/office/word/2010/wordml" xmlns:w15="http://schemas.microsoft.com/office/word/2012/wordml" xmlns:w16cid="http://schemas.microsoft.com/office/word/2016/wordml/cid" xmlns:w16se="http://schemas.microsoft.com/office/word/2015/wordml/symex" xmlns:wpg="http://schemas.microsoft.com/office/word/2010/wordprocessingGroup" xmlns:wpi="http://schemas.microsoft.com/office/word/2010/wordprocessingInk" xmlns:wne="http://schemas.microsoft.com/office/word/2006/wordml" xmlns:wps="http://schemas.microsoft.com/office/word/2010/wordprocessingShape" mc:Ignorable="w14 w15 w16se w16cid wp14">
+  <w15:commentEx w15:paraId="617E2035" w15:done="0"/>
+  <w15:commentEx w15:paraId="6F00890E" w15:done="0"/>
+</w15:commentsEx>
+</file>
+
+<file path=word/commentsIds.xml><?xml version="1.0" encoding="utf-8"?>
+<w16cid:commentsIds xmlns:wpc="http://schemas.microsoft.com/office/word/2010/wordprocessingCanvas" xmlns:cx="http://schemas.microsoft.com/office/drawing/2014/chartex" xmlns:cx1="http://schemas.microsoft.com/office/drawing/2015/9/8/chartex" xmlns:cx2="http://schemas.microsoft.com/office/drawing/2015/10/21/chartex" xmlns:cx3="http://schemas.microsoft.com/office/drawing/2016/5/9/chartex" xmlns:cx4="http://schemas.microsoft.com/office/drawing/2016/5/10/chartex" xmlns:cx5="http://schemas.microsoft.com/office/drawing/2016/5/11/chartex" xmlns:cx6="http://schemas.microsoft.com/office/drawing/2016/5/12/chartex" xmlns:cx7="http://schemas.microsoft.com/office/drawing/2016/5/13/chartex" xmlns:cx8="http://schemas.microsoft.com/office/drawing/2016/5/14/chartex" xmlns:mc="http://schemas.openxmlformats.org/markup-compatibility/2006" xmlns:aink="http://schemas.microsoft.com/office/drawing/2016/ink" xmlns:am3d="http://schemas.microsoft.com/office/drawing/2017/model3d" xmlns:o="urn:schemas-microsoft-com:office:office" xmlns:r="http://schemas.openxmlformats.org/officeDocument/2006/relationships" xmlns:m="http://schemas.openxmlformats.org/officeDocument/2006/math" xmlns:v="urn:schemas-microsoft-com:vml" xmlns:wp14="http://schemas.microsoft.com/office/word/2010/wordprocessingDrawing" xmlns:wp="http://schemas.openxmlformats.org/drawingml/2006/wordprocessingDrawing" xmlns:w10="urn:schemas-microsoft-com:office:word" xmlns:w="http://schemas.openxmlformats.org/wordprocessingml/2006/main" xmlns:w14="http://schemas.microsoft.com/office/word/2010/wordml" xmlns:w15="http://schemas.microsoft.com/office/word/2012/wordml" xmlns:w16cid="http://schemas.microsoft.com/office/word/2016/wordml/cid" xmlns:w16se="http://schemas.microsoft.com/office/word/2015/wordml/symex" xmlns:wpg="http://schemas.microsoft.com/office/word/2010/wordprocessingGroup" xmlns:wpi="http://schemas.microsoft.com/office/word/2010/wordprocessingInk" xmlns:wne="http://schemas.microsoft.com/office/word/2006/wordml" xmlns:wps="http://schemas.microsoft.com/office/word/2010/wordprocessingShape" mc:Ignorable="w14 w15 w16se w16cid wp14">
+  <w16cid:commentId w16cid:paraId="617E2035" w16cid:durableId="1F896988"/>
+  <w16cid:commentId w16cid:paraId="6F00890E" w16cid:durableId="1F896D20"/>
+</w16cid:commentsIds>
 </file>
 
 <file path=word/endnotes.xml><?xml version="1.0" encoding="utf-8"?>
@@ -12383,7 +12997,19 @@
         <w:t>Describe &gt; Multivariate &gt; Correlations</w:t>
       </w:r>
       <w:r>
-        <w:t xml:space="preserve"> again, but the toolbar has a shortcut to recall the last dialogue, or any of the last 10 dialogues used.</w:t>
+        <w:t xml:space="preserve"> again, but the toolbar has a shortcut to recall the last </w:t>
+      </w:r>
+      <w:r>
+        <w:t>dialog</w:t>
+      </w:r>
+      <w:r>
+        <w:t xml:space="preserve">, or any of the last 10 </w:t>
+      </w:r>
+      <w:r>
+        <w:t>dialog</w:t>
+      </w:r>
+      <w:r>
+        <w:t>s used.</w:t>
       </w:r>
     </w:p>
   </w:footnote>
@@ -12439,10 +13065,7 @@
       </w:r>
       <w:proofErr w:type="spellEnd"/>
       <w:r>
-        <w:t xml:space="preserve"> again and the package will also be available </w:t>
-      </w:r>
-      <w:r>
-        <w:t>in R-</w:t>
+        <w:t xml:space="preserve"> again and the package will also be available in R-</w:t>
       </w:r>
       <w:proofErr w:type="spellStart"/>
       <w:r>
@@ -13117,6 +13740,14 @@
     <w:abstractNumId w:val="4"/>
   </w:num>
 </w:numbering>
+</file>
+
+<file path=word/people.xml><?xml version="1.0" encoding="utf-8"?>
+<w15:people xmlns:wpc="http://schemas.microsoft.com/office/word/2010/wordprocessingCanvas" xmlns:cx="http://schemas.microsoft.com/office/drawing/2014/chartex" xmlns:cx1="http://schemas.microsoft.com/office/drawing/2015/9/8/chartex" xmlns:cx2="http://schemas.microsoft.com/office/drawing/2015/10/21/chartex" xmlns:cx3="http://schemas.microsoft.com/office/drawing/2016/5/9/chartex" xmlns:cx4="http://schemas.microsoft.com/office/drawing/2016/5/10/chartex" xmlns:cx5="http://schemas.microsoft.com/office/drawing/2016/5/11/chartex" xmlns:cx6="http://schemas.microsoft.com/office/drawing/2016/5/12/chartex" xmlns:cx7="http://schemas.microsoft.com/office/drawing/2016/5/13/chartex" xmlns:cx8="http://schemas.microsoft.com/office/drawing/2016/5/14/chartex" xmlns:mc="http://schemas.openxmlformats.org/markup-compatibility/2006" xmlns:aink="http://schemas.microsoft.com/office/drawing/2016/ink" xmlns:am3d="http://schemas.microsoft.com/office/drawing/2017/model3d" xmlns:o="urn:schemas-microsoft-com:office:office" xmlns:r="http://schemas.openxmlformats.org/officeDocument/2006/relationships" xmlns:m="http://schemas.openxmlformats.org/officeDocument/2006/math" xmlns:v="urn:schemas-microsoft-com:vml" xmlns:wp14="http://schemas.microsoft.com/office/word/2010/wordprocessingDrawing" xmlns:wp="http://schemas.openxmlformats.org/drawingml/2006/wordprocessingDrawing" xmlns:w10="urn:schemas-microsoft-com:office:word" xmlns:w="http://schemas.openxmlformats.org/wordprocessingml/2006/main" xmlns:w14="http://schemas.microsoft.com/office/word/2010/wordml" xmlns:w15="http://schemas.microsoft.com/office/word/2012/wordml" xmlns:w16cid="http://schemas.microsoft.com/office/word/2016/wordml/cid" xmlns:w16se="http://schemas.microsoft.com/office/word/2015/wordml/symex" xmlns:wpg="http://schemas.microsoft.com/office/word/2010/wordprocessingGroup" xmlns:wpi="http://schemas.microsoft.com/office/word/2010/wordprocessingInk" xmlns:wne="http://schemas.microsoft.com/office/word/2006/wordml" xmlns:wps="http://schemas.microsoft.com/office/word/2010/wordprocessingShape" mc:Ignorable="w14 w15 w16se w16cid wp14">
+  <w15:person w15:author="Danny Parsons">
+    <w15:presenceInfo w15:providerId="None" w15:userId="Danny Parsons"/>
+  </w15:person>
+</w15:people>
 </file>
 
 <file path=word/styles.xml><?xml version="1.0" encoding="utf-8"?>
@@ -13899,6 +14530,101 @@
       <w:vertAlign w:val="superscript"/>
     </w:rPr>
   </w:style>
+  <w:style w:type="character" w:styleId="CommentReference">
+    <w:name w:val="annotation reference"/>
+    <w:basedOn w:val="DefaultParagraphFont"/>
+    <w:uiPriority w:val="99"/>
+    <w:semiHidden/>
+    <w:unhideWhenUsed/>
+    <w:rsid w:val="00255019"/>
+    <w:rPr>
+      <w:sz w:val="16"/>
+      <w:szCs w:val="16"/>
+    </w:rPr>
+  </w:style>
+  <w:style w:type="paragraph" w:styleId="CommentText">
+    <w:name w:val="annotation text"/>
+    <w:basedOn w:val="Normal"/>
+    <w:link w:val="CommentTextChar"/>
+    <w:uiPriority w:val="99"/>
+    <w:semiHidden/>
+    <w:unhideWhenUsed/>
+    <w:rsid w:val="00255019"/>
+    <w:rPr>
+      <w:sz w:val="20"/>
+      <w:szCs w:val="20"/>
+    </w:rPr>
+  </w:style>
+  <w:style w:type="character" w:customStyle="1" w:styleId="CommentTextChar">
+    <w:name w:val="Comment Text Char"/>
+    <w:basedOn w:val="DefaultParagraphFont"/>
+    <w:link w:val="CommentText"/>
+    <w:uiPriority w:val="99"/>
+    <w:semiHidden/>
+    <w:rsid w:val="00255019"/>
+    <w:rPr>
+      <w:sz w:val="20"/>
+      <w:szCs w:val="20"/>
+    </w:rPr>
+  </w:style>
+  <w:style w:type="paragraph" w:styleId="CommentSubject">
+    <w:name w:val="annotation subject"/>
+    <w:basedOn w:val="CommentText"/>
+    <w:next w:val="CommentText"/>
+    <w:link w:val="CommentSubjectChar"/>
+    <w:uiPriority w:val="99"/>
+    <w:semiHidden/>
+    <w:unhideWhenUsed/>
+    <w:rsid w:val="00255019"/>
+    <w:rPr>
+      <w:b/>
+      <w:bCs/>
+    </w:rPr>
+  </w:style>
+  <w:style w:type="character" w:customStyle="1" w:styleId="CommentSubjectChar">
+    <w:name w:val="Comment Subject Char"/>
+    <w:basedOn w:val="CommentTextChar"/>
+    <w:link w:val="CommentSubject"/>
+    <w:uiPriority w:val="99"/>
+    <w:semiHidden/>
+    <w:rsid w:val="00255019"/>
+    <w:rPr>
+      <w:b/>
+      <w:bCs/>
+      <w:sz w:val="20"/>
+      <w:szCs w:val="20"/>
+    </w:rPr>
+  </w:style>
+  <w:style w:type="paragraph" w:styleId="BalloonText">
+    <w:name w:val="Balloon Text"/>
+    <w:basedOn w:val="Normal"/>
+    <w:link w:val="BalloonTextChar"/>
+    <w:uiPriority w:val="99"/>
+    <w:semiHidden/>
+    <w:unhideWhenUsed/>
+    <w:rsid w:val="00255019"/>
+    <w:pPr>
+      <w:spacing w:after="0"/>
+    </w:pPr>
+    <w:rPr>
+      <w:rFonts w:ascii="Segoe UI" w:hAnsi="Segoe UI" w:cs="Segoe UI"/>
+      <w:sz w:val="18"/>
+      <w:szCs w:val="18"/>
+    </w:rPr>
+  </w:style>
+  <w:style w:type="character" w:customStyle="1" w:styleId="BalloonTextChar">
+    <w:name w:val="Balloon Text Char"/>
+    <w:basedOn w:val="DefaultParagraphFont"/>
+    <w:link w:val="BalloonText"/>
+    <w:uiPriority w:val="99"/>
+    <w:semiHidden/>
+    <w:rsid w:val="00255019"/>
+    <w:rPr>
+      <w:rFonts w:ascii="Segoe UI" w:hAnsi="Segoe UI" w:cs="Segoe UI"/>
+      <w:sz w:val="18"/>
+      <w:szCs w:val="18"/>
+    </w:rPr>
+  </w:style>
 </w:styles>
 </file>
 
@@ -14202,7 +14928,7 @@
 </file>
 
 <file path=customXml/itemProps1.xml><?xml version="1.0" encoding="utf-8"?>
-<ds:datastoreItem xmlns:ds="http://schemas.openxmlformats.org/officeDocument/2006/customXml" ds:itemID="{ADA71D12-61DA-4E32-90CB-71B63968D9CD}">
+<ds:datastoreItem xmlns:ds="http://schemas.openxmlformats.org/officeDocument/2006/customXml" ds:itemID="{09987715-63AD-4010-BBCC-7DBD7CECD170}">
   <ds:schemaRefs>
     <ds:schemaRef ds:uri="http://schemas.openxmlformats.org/officeDocument/2006/bibliography"/>
   </ds:schemaRefs>

</xml_diff>